<commit_message>
updated official design doc
</commit_message>
<xml_diff>
--- a/Official Design Documentation_LANDSCAPE.docx
+++ b/Official Design Documentation_LANDSCAPE.docx
@@ -1748,6 +1748,7 @@
               <w:jc w:val="center"/>
             </w:pPr>
             <w:r>
+              <w:lastRenderedPageBreak/>
               <w:t>0011</w:t>
             </w:r>
           </w:p>
@@ -2480,6 +2481,7 @@
         <w:rPr>
           <w:b/>
         </w:rPr>
+        <w:lastRenderedPageBreak/>
         <w:t>Bne</w:t>
       </w:r>
       <w:r>
@@ -2876,6 +2878,7 @@
         <w:spacing w:after="0"/>
       </w:pPr>
       <w:r>
+        <w:lastRenderedPageBreak/>
         <w:t>I-type</w:t>
       </w:r>
     </w:p>
@@ -3213,6 +3216,7 @@
         <w:spacing w:after="0"/>
       </w:pPr>
       <w:r>
+        <w:lastRenderedPageBreak/>
         <w:t>R-type</w:t>
       </w:r>
     </w:p>
@@ -3539,6 +3543,7 @@
         <w:spacing w:after="0"/>
       </w:pPr>
       <w:r>
+        <w:lastRenderedPageBreak/>
         <w:t>If the main register is less than register $r1, a flag is set to 1 in register $r2. If the main register is equal to or greater than register $r1, a flag is set to 0 in register $r2.</w:t>
       </w:r>
     </w:p>
@@ -3729,6 +3734,7 @@
           <w:b/>
           <w:u w:val="single"/>
         </w:rPr>
+        <w:lastRenderedPageBreak/>
         <w:t>Pseudo Instructions</w:t>
       </w:r>
     </w:p>
@@ -4242,6 +4248,7 @@
         <w:rPr>
           <w:b/>
         </w:rPr>
+        <w:lastRenderedPageBreak/>
         <w:t xml:space="preserve">Assembly </w:t>
       </w:r>
       <w:r>
@@ -4572,6 +4579,7 @@
         <w:ind w:firstLine="720"/>
       </w:pPr>
       <w:r>
+        <w:lastRenderedPageBreak/>
         <w:t>li 0</w:t>
       </w:r>
     </w:p>
@@ -4985,7 +4993,11 @@
         <w:t>reg</w:t>
       </w:r>
       <w:r>
-        <w:t>. Regw is the signal for register writing. If it is turned on the value output by the main ALU is stored in the main register. If it is off writing to the main register is disabled</w:t>
+        <w:t xml:space="preserve">. Regw is the signal for register writing. If it </w:t>
+      </w:r>
+      <w:r>
+        <w:lastRenderedPageBreak/>
+        <w:t>is turned on the value output by the main ALU is stored in the main register. If it is off writing to the main register is disabled</w:t>
       </w:r>
       <w:r>
         <w:t>.</w:t>
@@ -5141,6 +5153,7 @@
         <w:rPr>
           <w:b/>
         </w:rPr>
+        <w:lastRenderedPageBreak/>
         <w:t xml:space="preserve">Various Components: </w:t>
       </w:r>
       <w:r>
@@ -5192,49 +5205,54 @@
     <w:tbl>
       <w:tblPr>
         <w:tblStyle w:val="TableGrid"/>
-        <w:tblW w:w="11610" w:type="dxa"/>
-        <w:tblInd w:w="-995" w:type="dxa"/>
-        <w:tblLayout w:type="fixed"/>
+        <w:tblW w:w="5430" w:type="pct"/>
         <w:tblLook w:val="04A0" w:firstRow="1" w:lastRow="0" w:firstColumn="1" w:lastColumn="0" w:noHBand="0" w:noVBand="1"/>
       </w:tblPr>
       <w:tblGrid>
-        <w:gridCol w:w="2105"/>
-        <w:gridCol w:w="1266"/>
-        <w:gridCol w:w="7"/>
-        <w:gridCol w:w="1260"/>
-        <w:gridCol w:w="793"/>
-        <w:gridCol w:w="867"/>
-        <w:gridCol w:w="1384"/>
+        <w:gridCol w:w="1149"/>
+        <w:gridCol w:w="1436"/>
         <w:gridCol w:w="1318"/>
-        <w:gridCol w:w="1080"/>
-        <w:gridCol w:w="1530"/>
+        <w:gridCol w:w="1411"/>
+        <w:gridCol w:w="1437"/>
+        <w:gridCol w:w="1147"/>
+        <w:gridCol w:w="1330"/>
+        <w:gridCol w:w="1783"/>
+        <w:gridCol w:w="1153"/>
+        <w:gridCol w:w="845"/>
+        <w:gridCol w:w="1055"/>
       </w:tblGrid>
       <w:tr>
         <w:tc>
           <w:tcPr>
-            <w:tcW w:w="2105" w:type="dxa"/>
-          </w:tcPr>
-          <w:p>
-            <w:pPr>
-              <w:jc w:val="center"/>
-            </w:pPr>
-          </w:p>
-        </w:tc>
-        <w:tc>
-          <w:tcPr>
-            <w:tcW w:w="1273" w:type="dxa"/>
-            <w:gridSpan w:val="2"/>
-          </w:tcPr>
-          <w:p>
-            <w:pPr>
-              <w:jc w:val="center"/>
-              <w:rPr>
-                <w:b/>
-              </w:rPr>
-            </w:pPr>
-            <w:r>
-              <w:rPr>
-                <w:b/>
+            <w:tcW w:w="415" w:type="pct"/>
+          </w:tcPr>
+          <w:p>
+            <w:pPr>
+              <w:rPr>
+                <w:rFonts w:asciiTheme="majorHAnsi" w:hAnsiTheme="majorHAnsi"/>
+                <w:sz w:val="16"/>
+                <w:szCs w:val="16"/>
+              </w:rPr>
+            </w:pPr>
+          </w:p>
+        </w:tc>
+        <w:tc>
+          <w:tcPr>
+            <w:tcW w:w="517" w:type="pct"/>
+          </w:tcPr>
+          <w:p>
+            <w:pPr>
+              <w:rPr>
+                <w:rFonts w:asciiTheme="majorHAnsi" w:hAnsiTheme="majorHAnsi"/>
+                <w:sz w:val="16"/>
+                <w:szCs w:val="16"/>
+              </w:rPr>
+            </w:pPr>
+            <w:r>
+              <w:rPr>
+                <w:rFonts w:asciiTheme="majorHAnsi" w:hAnsiTheme="majorHAnsi"/>
+                <w:sz w:val="16"/>
+                <w:szCs w:val="16"/>
               </w:rPr>
               <w:t>R-Type</w:t>
             </w:r>
@@ -5242,18 +5260,21 @@
         </w:tc>
         <w:tc>
           <w:tcPr>
-            <w:tcW w:w="1260" w:type="dxa"/>
-          </w:tcPr>
-          <w:p>
-            <w:pPr>
-              <w:jc w:val="center"/>
-              <w:rPr>
-                <w:b/>
-              </w:rPr>
-            </w:pPr>
-            <w:r>
-              <w:rPr>
-                <w:b/>
+            <w:tcW w:w="475" w:type="pct"/>
+          </w:tcPr>
+          <w:p>
+            <w:pPr>
+              <w:rPr>
+                <w:rFonts w:asciiTheme="majorHAnsi" w:hAnsiTheme="majorHAnsi"/>
+                <w:sz w:val="16"/>
+                <w:szCs w:val="16"/>
+              </w:rPr>
+            </w:pPr>
+            <w:r>
+              <w:rPr>
+                <w:rFonts w:asciiTheme="majorHAnsi" w:hAnsiTheme="majorHAnsi"/>
+                <w:sz w:val="16"/>
+                <w:szCs w:val="16"/>
               </w:rPr>
               <w:t>I-Type</w:t>
             </w:r>
@@ -5261,37 +5282,43 @@
         </w:tc>
         <w:tc>
           <w:tcPr>
-            <w:tcW w:w="793" w:type="dxa"/>
-          </w:tcPr>
-          <w:p>
-            <w:pPr>
-              <w:jc w:val="center"/>
-              <w:rPr>
-                <w:b/>
-              </w:rPr>
-            </w:pPr>
-            <w:r>
-              <w:rPr>
-                <w:b/>
-              </w:rPr>
-              <w:t>Load Imm.</w:t>
-            </w:r>
-          </w:p>
-        </w:tc>
-        <w:tc>
-          <w:tcPr>
-            <w:tcW w:w="867" w:type="dxa"/>
-          </w:tcPr>
-          <w:p>
-            <w:pPr>
-              <w:jc w:val="center"/>
-              <w:rPr>
-                <w:b/>
-              </w:rPr>
-            </w:pPr>
-            <w:r>
-              <w:rPr>
-                <w:b/>
+            <w:tcW w:w="508" w:type="pct"/>
+          </w:tcPr>
+          <w:p>
+            <w:pPr>
+              <w:rPr>
+                <w:rFonts w:asciiTheme="majorHAnsi" w:hAnsiTheme="majorHAnsi"/>
+                <w:sz w:val="16"/>
+                <w:szCs w:val="16"/>
+              </w:rPr>
+            </w:pPr>
+            <w:r>
+              <w:rPr>
+                <w:rFonts w:asciiTheme="majorHAnsi" w:hAnsiTheme="majorHAnsi"/>
+                <w:sz w:val="16"/>
+                <w:szCs w:val="16"/>
+              </w:rPr>
+              <w:t>Load Imm</w:t>
+            </w:r>
+          </w:p>
+        </w:tc>
+        <w:tc>
+          <w:tcPr>
+            <w:tcW w:w="517" w:type="pct"/>
+          </w:tcPr>
+          <w:p>
+            <w:pPr>
+              <w:rPr>
+                <w:rFonts w:asciiTheme="majorHAnsi" w:hAnsiTheme="majorHAnsi"/>
+                <w:sz w:val="16"/>
+                <w:szCs w:val="16"/>
+              </w:rPr>
+            </w:pPr>
+            <w:r>
+              <w:rPr>
+                <w:rFonts w:asciiTheme="majorHAnsi" w:hAnsiTheme="majorHAnsi"/>
+                <w:sz w:val="16"/>
+                <w:szCs w:val="16"/>
               </w:rPr>
               <w:t>Jump</w:t>
             </w:r>
@@ -5299,18 +5326,21 @@
         </w:tc>
         <w:tc>
           <w:tcPr>
-            <w:tcW w:w="1384" w:type="dxa"/>
-          </w:tcPr>
-          <w:p>
-            <w:pPr>
-              <w:jc w:val="center"/>
-              <w:rPr>
-                <w:b/>
-              </w:rPr>
-            </w:pPr>
-            <w:r>
-              <w:rPr>
-                <w:b/>
+            <w:tcW w:w="414" w:type="pct"/>
+          </w:tcPr>
+          <w:p>
+            <w:pPr>
+              <w:rPr>
+                <w:rFonts w:asciiTheme="majorHAnsi" w:hAnsiTheme="majorHAnsi"/>
+                <w:sz w:val="16"/>
+                <w:szCs w:val="16"/>
+              </w:rPr>
+            </w:pPr>
+            <w:r>
+              <w:rPr>
+                <w:rFonts w:asciiTheme="majorHAnsi" w:hAnsiTheme="majorHAnsi"/>
+                <w:sz w:val="16"/>
+                <w:szCs w:val="16"/>
               </w:rPr>
               <w:t>Branch</w:t>
             </w:r>
@@ -5318,18 +5348,21 @@
         </w:tc>
         <w:tc>
           <w:tcPr>
-            <w:tcW w:w="1318" w:type="dxa"/>
-          </w:tcPr>
-          <w:p>
-            <w:pPr>
-              <w:jc w:val="center"/>
-              <w:rPr>
-                <w:b/>
-              </w:rPr>
-            </w:pPr>
-            <w:r>
-              <w:rPr>
-                <w:b/>
+            <w:tcW w:w="479" w:type="pct"/>
+          </w:tcPr>
+          <w:p>
+            <w:pPr>
+              <w:rPr>
+                <w:rFonts w:asciiTheme="majorHAnsi" w:hAnsiTheme="majorHAnsi"/>
+                <w:sz w:val="16"/>
+                <w:szCs w:val="16"/>
+              </w:rPr>
+            </w:pPr>
+            <w:r>
+              <w:rPr>
+                <w:rFonts w:asciiTheme="majorHAnsi" w:hAnsiTheme="majorHAnsi"/>
+                <w:sz w:val="16"/>
+                <w:szCs w:val="16"/>
               </w:rPr>
               <w:t>Copy</w:t>
             </w:r>
@@ -5337,39 +5370,106 @@
         </w:tc>
         <w:tc>
           <w:tcPr>
-            <w:tcW w:w="1080" w:type="dxa"/>
-          </w:tcPr>
-          <w:p>
-            <w:pPr>
-              <w:jc w:val="center"/>
-              <w:rPr>
-                <w:b/>
-              </w:rPr>
-            </w:pPr>
-            <w:r>
-              <w:rPr>
-                <w:b/>
-              </w:rPr>
-              <w:t>Load Word</w:t>
-            </w:r>
-          </w:p>
-        </w:tc>
-        <w:tc>
-          <w:tcPr>
-            <w:tcW w:w="1530" w:type="dxa"/>
-          </w:tcPr>
-          <w:p>
-            <w:pPr>
-              <w:jc w:val="center"/>
-              <w:rPr>
-                <w:b/>
-              </w:rPr>
-            </w:pPr>
-            <w:r>
-              <w:rPr>
-                <w:b/>
-              </w:rPr>
-              <w:t>Store Word</w:t>
+            <w:tcW w:w="640" w:type="pct"/>
+          </w:tcPr>
+          <w:p>
+            <w:pPr>
+              <w:rPr>
+                <w:rFonts w:asciiTheme="majorHAnsi" w:hAnsiTheme="majorHAnsi"/>
+                <w:sz w:val="16"/>
+                <w:szCs w:val="16"/>
+              </w:rPr>
+            </w:pPr>
+            <w:r>
+              <w:rPr>
+                <w:rFonts w:asciiTheme="majorHAnsi" w:hAnsiTheme="majorHAnsi"/>
+                <w:sz w:val="16"/>
+                <w:szCs w:val="16"/>
+              </w:rPr>
+              <w:t>Load word</w:t>
+            </w:r>
+          </w:p>
+        </w:tc>
+        <w:tc>
+          <w:tcPr>
+            <w:tcW w:w="416" w:type="pct"/>
+          </w:tcPr>
+          <w:p>
+            <w:pPr>
+              <w:rPr>
+                <w:rFonts w:asciiTheme="majorHAnsi" w:hAnsiTheme="majorHAnsi"/>
+                <w:sz w:val="16"/>
+                <w:szCs w:val="16"/>
+              </w:rPr>
+            </w:pPr>
+            <w:r>
+              <w:rPr>
+                <w:rFonts w:asciiTheme="majorHAnsi" w:hAnsiTheme="majorHAnsi"/>
+                <w:sz w:val="16"/>
+                <w:szCs w:val="16"/>
+              </w:rPr>
+              <w:t>Store</w:t>
+            </w:r>
+          </w:p>
+          <w:p>
+            <w:pPr>
+              <w:rPr>
+                <w:rFonts w:asciiTheme="majorHAnsi" w:hAnsiTheme="majorHAnsi"/>
+                <w:sz w:val="16"/>
+                <w:szCs w:val="16"/>
+              </w:rPr>
+            </w:pPr>
+            <w:r>
+              <w:rPr>
+                <w:rFonts w:asciiTheme="majorHAnsi" w:hAnsiTheme="majorHAnsi"/>
+                <w:sz w:val="16"/>
+                <w:szCs w:val="16"/>
+              </w:rPr>
+              <w:t>Word</w:t>
+            </w:r>
+          </w:p>
+        </w:tc>
+        <w:tc>
+          <w:tcPr>
+            <w:tcW w:w="300" w:type="pct"/>
+          </w:tcPr>
+          <w:p>
+            <w:pPr>
+              <w:rPr>
+                <w:rFonts w:asciiTheme="majorHAnsi" w:hAnsiTheme="majorHAnsi"/>
+                <w:sz w:val="16"/>
+                <w:szCs w:val="16"/>
+              </w:rPr>
+            </w:pPr>
+            <w:r>
+              <w:rPr>
+                <w:rFonts w:asciiTheme="majorHAnsi" w:hAnsiTheme="majorHAnsi"/>
+                <w:sz w:val="16"/>
+                <w:szCs w:val="16"/>
+              </w:rPr>
+              <w:t>Jump</w:t>
+            </w:r>
+          </w:p>
+        </w:tc>
+        <w:tc>
+          <w:tcPr>
+            <w:tcW w:w="319" w:type="pct"/>
+          </w:tcPr>
+          <w:p>
+            <w:pPr>
+              <w:rPr>
+                <w:rFonts w:asciiTheme="majorHAnsi" w:hAnsiTheme="majorHAnsi"/>
+                <w:sz w:val="16"/>
+                <w:szCs w:val="16"/>
+              </w:rPr>
+            </w:pPr>
+            <w:r>
+              <w:rPr>
+                <w:rFonts w:asciiTheme="majorHAnsi" w:hAnsiTheme="majorHAnsi"/>
+                <w:sz w:val="16"/>
+                <w:szCs w:val="16"/>
+              </w:rPr>
+              <w:t>JR</w:t>
             </w:r>
           </w:p>
         </w:tc>
@@ -5377,42 +5477,67 @@
       <w:tr>
         <w:tc>
           <w:tcPr>
-            <w:tcW w:w="2105" w:type="dxa"/>
+            <w:tcW w:w="415" w:type="pct"/>
+          </w:tcPr>
+          <w:p>
+            <w:pPr>
+              <w:rPr>
+                <w:rFonts w:asciiTheme="majorHAnsi" w:hAnsiTheme="majorHAnsi"/>
+                <w:b/>
+                <w:sz w:val="16"/>
+                <w:szCs w:val="16"/>
+              </w:rPr>
+            </w:pPr>
+            <w:r>
+              <w:rPr>
+                <w:rFonts w:asciiTheme="majorHAnsi" w:hAnsiTheme="majorHAnsi"/>
+                <w:b/>
+                <w:sz w:val="16"/>
+                <w:szCs w:val="16"/>
+              </w:rPr>
+              <w:t>Inst Fetch</w:t>
+            </w:r>
+          </w:p>
+        </w:tc>
+        <w:tc>
+          <w:tcPr>
+            <w:tcW w:w="4585" w:type="pct"/>
+            <w:gridSpan w:val="10"/>
           </w:tcPr>
           <w:p>
             <w:pPr>
               <w:jc w:val="center"/>
               <w:rPr>
-                <w:b/>
-              </w:rPr>
-            </w:pPr>
-            <w:r>
-              <w:rPr>
-                <w:b/>
-              </w:rPr>
-              <w:t>Inst. Fetch</w:t>
-            </w:r>
-          </w:p>
-        </w:tc>
-        <w:tc>
-          <w:tcPr>
-            <w:tcW w:w="9505" w:type="dxa"/>
-            <w:gridSpan w:val="9"/>
-          </w:tcPr>
+                <w:rFonts w:asciiTheme="majorHAnsi" w:hAnsiTheme="majorHAnsi"/>
+                <w:sz w:val="16"/>
+                <w:szCs w:val="16"/>
+              </w:rPr>
+            </w:pPr>
+            <w:r>
+              <w:rPr>
+                <w:rFonts w:asciiTheme="majorHAnsi" w:hAnsiTheme="majorHAnsi"/>
+                <w:sz w:val="16"/>
+                <w:szCs w:val="16"/>
+              </w:rPr>
+              <w:t>IR = Mem[PC]</w:t>
+            </w:r>
+          </w:p>
           <w:p>
             <w:pPr>
               <w:jc w:val="center"/>
-            </w:pPr>
-            <w:r>
-              <w:t>IR = Mem[PC]</w:t>
-            </w:r>
-          </w:p>
-          <w:p>
-            <w:pPr>
-              <w:jc w:val="center"/>
-            </w:pPr>
-            <w:r>
-              <w:t>PC=PC+1</w:t>
+              <w:rPr>
+                <w:rFonts w:asciiTheme="majorHAnsi" w:hAnsiTheme="majorHAnsi"/>
+                <w:sz w:val="16"/>
+                <w:szCs w:val="16"/>
+              </w:rPr>
+            </w:pPr>
+            <w:r>
+              <w:rPr>
+                <w:rFonts w:asciiTheme="majorHAnsi" w:hAnsiTheme="majorHAnsi"/>
+                <w:sz w:val="16"/>
+                <w:szCs w:val="16"/>
+              </w:rPr>
+              <w:t>PC = PC + 1</w:t>
             </w:r>
           </w:p>
         </w:tc>
@@ -5420,179 +5545,396 @@
       <w:tr>
         <w:tc>
           <w:tcPr>
-            <w:tcW w:w="2105" w:type="dxa"/>
-          </w:tcPr>
-          <w:p>
-            <w:pPr>
-              <w:jc w:val="center"/>
-              <w:rPr>
+            <w:tcW w:w="415" w:type="pct"/>
+          </w:tcPr>
+          <w:p>
+            <w:pPr>
+              <w:rPr>
+                <w:rFonts w:asciiTheme="majorHAnsi" w:hAnsiTheme="majorHAnsi"/>
                 <w:b/>
-              </w:rPr>
-            </w:pPr>
-            <w:r>
-              <w:rPr>
+                <w:sz w:val="16"/>
+                <w:szCs w:val="16"/>
+              </w:rPr>
+            </w:pPr>
+            <w:r>
+              <w:rPr>
+                <w:rFonts w:asciiTheme="majorHAnsi" w:hAnsiTheme="majorHAnsi"/>
                 <w:b/>
-              </w:rPr>
-              <w:t>Inst. Decode</w:t>
-            </w:r>
-          </w:p>
-          <w:p>
-            <w:pPr>
-              <w:jc w:val="center"/>
-              <w:rPr>
+                <w:sz w:val="16"/>
+                <w:szCs w:val="16"/>
+              </w:rPr>
+              <w:t>Inst Decode</w:t>
+            </w:r>
+          </w:p>
+          <w:p>
+            <w:pPr>
+              <w:rPr>
+                <w:rFonts w:asciiTheme="majorHAnsi" w:hAnsiTheme="majorHAnsi"/>
                 <w:b/>
-              </w:rPr>
-            </w:pPr>
-            <w:r>
-              <w:rPr>
+                <w:sz w:val="16"/>
+                <w:szCs w:val="16"/>
+              </w:rPr>
+            </w:pPr>
+            <w:r>
+              <w:rPr>
+                <w:rFonts w:asciiTheme="majorHAnsi" w:hAnsiTheme="majorHAnsi"/>
                 <w:b/>
-              </w:rPr>
-              <w:t>Reg. Fetch</w:t>
-            </w:r>
-          </w:p>
-        </w:tc>
-        <w:tc>
-          <w:tcPr>
-            <w:tcW w:w="1273" w:type="dxa"/>
+                <w:sz w:val="16"/>
+                <w:szCs w:val="16"/>
+              </w:rPr>
+              <w:t>Reg fetch</w:t>
+            </w:r>
+          </w:p>
+        </w:tc>
+        <w:tc>
+          <w:tcPr>
+            <w:tcW w:w="517" w:type="pct"/>
+          </w:tcPr>
+          <w:p>
+            <w:pPr>
+              <w:rPr>
+                <w:rFonts w:asciiTheme="majorHAnsi" w:hAnsiTheme="majorHAnsi"/>
+                <w:sz w:val="16"/>
+                <w:szCs w:val="16"/>
+              </w:rPr>
+            </w:pPr>
+            <w:r>
+              <w:rPr>
+                <w:rFonts w:asciiTheme="majorHAnsi" w:hAnsiTheme="majorHAnsi"/>
+                <w:sz w:val="16"/>
+                <w:szCs w:val="16"/>
+              </w:rPr>
+              <w:t>AiA = Reg[IR[11:9]]</w:t>
+            </w:r>
+          </w:p>
+          <w:p>
+            <w:pPr>
+              <w:rPr>
+                <w:rFonts w:asciiTheme="majorHAnsi" w:hAnsiTheme="majorHAnsi"/>
+                <w:sz w:val="16"/>
+                <w:szCs w:val="16"/>
+              </w:rPr>
+            </w:pPr>
+            <w:r>
+              <w:rPr>
+                <w:rFonts w:asciiTheme="majorHAnsi" w:hAnsiTheme="majorHAnsi"/>
+                <w:sz w:val="16"/>
+                <w:szCs w:val="16"/>
+              </w:rPr>
+              <w:t>AiB =</w:t>
+            </w:r>
+          </w:p>
+          <w:p>
+            <w:pPr>
+              <w:rPr>
+                <w:rFonts w:asciiTheme="majorHAnsi" w:hAnsiTheme="majorHAnsi"/>
+                <w:sz w:val="16"/>
+                <w:szCs w:val="16"/>
+              </w:rPr>
+            </w:pPr>
+            <w:r>
+              <w:rPr>
+                <w:rFonts w:asciiTheme="majorHAnsi" w:hAnsiTheme="majorHAnsi"/>
+                <w:sz w:val="16"/>
+                <w:szCs w:val="16"/>
+              </w:rPr>
+              <w:t>Reg[IR[8:6]]</w:t>
+            </w:r>
+          </w:p>
+        </w:tc>
+        <w:tc>
+          <w:tcPr>
+            <w:tcW w:w="475" w:type="pct"/>
+          </w:tcPr>
+          <w:p>
+            <w:pPr>
+              <w:rPr>
+                <w:rFonts w:asciiTheme="majorHAnsi" w:hAnsiTheme="majorHAnsi"/>
+                <w:sz w:val="16"/>
+                <w:szCs w:val="16"/>
+              </w:rPr>
+            </w:pPr>
+            <w:r>
+              <w:rPr>
+                <w:rFonts w:asciiTheme="majorHAnsi" w:hAnsiTheme="majorHAnsi"/>
+                <w:sz w:val="16"/>
+                <w:szCs w:val="16"/>
+              </w:rPr>
+              <w:t>AiA = Reg[$m]</w:t>
+            </w:r>
+          </w:p>
+          <w:p>
+            <w:pPr>
+              <w:rPr>
+                <w:rFonts w:asciiTheme="majorHAnsi" w:hAnsiTheme="majorHAnsi"/>
+                <w:sz w:val="16"/>
+                <w:szCs w:val="16"/>
+              </w:rPr>
+            </w:pPr>
+            <w:r>
+              <w:rPr>
+                <w:rFonts w:asciiTheme="majorHAnsi" w:hAnsiTheme="majorHAnsi"/>
+                <w:sz w:val="16"/>
+                <w:szCs w:val="16"/>
+              </w:rPr>
+              <w:t>AiB = SE[IR[11:0]]</w:t>
+            </w:r>
+          </w:p>
+        </w:tc>
+        <w:tc>
+          <w:tcPr>
+            <w:tcW w:w="508" w:type="pct"/>
+          </w:tcPr>
+          <w:p>
+            <w:pPr>
+              <w:rPr>
+                <w:rFonts w:asciiTheme="majorHAnsi" w:hAnsiTheme="majorHAnsi"/>
+                <w:sz w:val="16"/>
+                <w:szCs w:val="16"/>
+              </w:rPr>
+            </w:pPr>
+            <w:r>
+              <w:rPr>
+                <w:rFonts w:asciiTheme="majorHAnsi" w:hAnsiTheme="majorHAnsi"/>
+                <w:sz w:val="16"/>
+                <w:szCs w:val="16"/>
+              </w:rPr>
+              <w:t>Reg[0] =</w:t>
+            </w:r>
+          </w:p>
+          <w:p>
+            <w:pPr>
+              <w:rPr>
+                <w:rFonts w:asciiTheme="majorHAnsi" w:hAnsiTheme="majorHAnsi"/>
+                <w:sz w:val="16"/>
+                <w:szCs w:val="16"/>
+              </w:rPr>
+            </w:pPr>
+            <w:r>
+              <w:rPr>
+                <w:rFonts w:asciiTheme="majorHAnsi" w:hAnsiTheme="majorHAnsi"/>
+                <w:sz w:val="16"/>
+                <w:szCs w:val="16"/>
+              </w:rPr>
+              <w:t>SEimm[15:0]</w:t>
+            </w:r>
+          </w:p>
+        </w:tc>
+        <w:tc>
+          <w:tcPr>
+            <w:tcW w:w="517" w:type="pct"/>
+          </w:tcPr>
+          <w:p>
+            <w:pPr>
+              <w:rPr>
+                <w:rFonts w:asciiTheme="majorHAnsi" w:hAnsiTheme="majorHAnsi"/>
+                <w:sz w:val="16"/>
+                <w:szCs w:val="16"/>
+              </w:rPr>
+            </w:pPr>
+            <w:r>
+              <w:rPr>
+                <w:rFonts w:asciiTheme="majorHAnsi" w:hAnsiTheme="majorHAnsi"/>
+                <w:sz w:val="16"/>
+                <w:szCs w:val="16"/>
+              </w:rPr>
+              <w:t>AiA = Reg[0]</w:t>
+            </w:r>
+          </w:p>
+          <w:p>
+            <w:pPr>
+              <w:rPr>
+                <w:rFonts w:asciiTheme="majorHAnsi" w:hAnsiTheme="majorHAnsi"/>
+                <w:sz w:val="16"/>
+                <w:szCs w:val="16"/>
+              </w:rPr>
+            </w:pPr>
+            <w:r>
+              <w:rPr>
+                <w:rFonts w:asciiTheme="majorHAnsi" w:hAnsiTheme="majorHAnsi"/>
+                <w:sz w:val="16"/>
+                <w:szCs w:val="16"/>
+              </w:rPr>
+              <w:t xml:space="preserve">AiB = </w:t>
+            </w:r>
+          </w:p>
+          <w:p>
+            <w:pPr>
+              <w:rPr>
+                <w:rFonts w:asciiTheme="majorHAnsi" w:hAnsiTheme="majorHAnsi"/>
+                <w:sz w:val="16"/>
+                <w:szCs w:val="16"/>
+              </w:rPr>
+            </w:pPr>
+            <w:r>
+              <w:rPr>
+                <w:rFonts w:asciiTheme="majorHAnsi" w:hAnsiTheme="majorHAnsi"/>
+                <w:sz w:val="16"/>
+                <w:szCs w:val="16"/>
+              </w:rPr>
+              <w:t>Reg[IR[11:9]]</w:t>
+            </w:r>
+          </w:p>
+        </w:tc>
+        <w:tc>
+          <w:tcPr>
+            <w:tcW w:w="414" w:type="pct"/>
+          </w:tcPr>
+          <w:p>
+            <w:pPr>
+              <w:rPr>
+                <w:rFonts w:asciiTheme="majorHAnsi" w:hAnsiTheme="majorHAnsi"/>
+                <w:sz w:val="16"/>
+                <w:szCs w:val="16"/>
+              </w:rPr>
+            </w:pPr>
+            <w:r>
+              <w:rPr>
+                <w:rFonts w:asciiTheme="majorHAnsi" w:hAnsiTheme="majorHAnsi"/>
+                <w:sz w:val="16"/>
+                <w:szCs w:val="16"/>
+              </w:rPr>
+              <w:t>AiA = Reg[0]</w:t>
+            </w:r>
+          </w:p>
+          <w:p>
+            <w:pPr>
+              <w:rPr>
+                <w:rFonts w:asciiTheme="majorHAnsi" w:hAnsiTheme="majorHAnsi"/>
+                <w:sz w:val="16"/>
+                <w:szCs w:val="16"/>
+              </w:rPr>
+            </w:pPr>
+            <w:r>
+              <w:rPr>
+                <w:rFonts w:asciiTheme="majorHAnsi" w:hAnsiTheme="majorHAnsi"/>
+                <w:sz w:val="16"/>
+                <w:szCs w:val="16"/>
+              </w:rPr>
+              <w:t>AiB = Reg[IR[11:9]]</w:t>
+            </w:r>
+          </w:p>
+        </w:tc>
+        <w:tc>
+          <w:tcPr>
+            <w:tcW w:w="479" w:type="pct"/>
+          </w:tcPr>
+          <w:p>
+            <w:pPr>
+              <w:rPr>
+                <w:rFonts w:asciiTheme="majorHAnsi" w:hAnsiTheme="majorHAnsi"/>
+                <w:sz w:val="16"/>
+                <w:szCs w:val="16"/>
+              </w:rPr>
+            </w:pPr>
+            <w:r>
+              <w:rPr>
+                <w:rFonts w:asciiTheme="majorHAnsi" w:hAnsiTheme="majorHAnsi"/>
+                <w:sz w:val="16"/>
+                <w:szCs w:val="16"/>
+              </w:rPr>
+              <w:t>AiA = Reg[IR[11:9]]</w:t>
+            </w:r>
+          </w:p>
+        </w:tc>
+        <w:tc>
+          <w:tcPr>
+            <w:tcW w:w="1056" w:type="pct"/>
             <w:gridSpan w:val="2"/>
           </w:tcPr>
           <w:p>
             <w:pPr>
-              <w:jc w:val="center"/>
-            </w:pPr>
-            <w:r>
-              <w:t>AiA = Reg[IR[7:5]]</w:t>
-            </w:r>
-          </w:p>
-          <w:p>
-            <w:pPr>
-              <w:jc w:val="center"/>
-            </w:pPr>
-            <w:r>
-              <w:t>AiB = Reg[IR[4:2]]</w:t>
-            </w:r>
-          </w:p>
-        </w:tc>
-        <w:tc>
-          <w:tcPr>
-            <w:tcW w:w="1260" w:type="dxa"/>
-          </w:tcPr>
-          <w:p>
-            <w:pPr>
-              <w:jc w:val="center"/>
-            </w:pPr>
-            <w:r>
-              <w:t>AiA = Reg[$m]</w:t>
-            </w:r>
-          </w:p>
-          <w:p>
-            <w:pPr>
-              <w:jc w:val="center"/>
-            </w:pPr>
-            <w:r>
-              <w:t>AiB = SE[IR[11:0]]</w:t>
-            </w:r>
-          </w:p>
-        </w:tc>
-        <w:tc>
-          <w:tcPr>
-            <w:tcW w:w="793" w:type="dxa"/>
-          </w:tcPr>
-          <w:p>
-            <w:pPr>
-              <w:jc w:val="center"/>
-            </w:pPr>
-            <w:r>
-              <w:t xml:space="preserve">Reg[0] = SEim [15:0] </w:t>
-            </w:r>
-          </w:p>
-        </w:tc>
-        <w:tc>
-          <w:tcPr>
-            <w:tcW w:w="867" w:type="dxa"/>
-          </w:tcPr>
-          <w:p>
-            <w:pPr>
-              <w:jc w:val="center"/>
-            </w:pPr>
-            <w:r>
-              <w:t>PC = PC [15:12] concat. IR [11:0]</w:t>
-            </w:r>
-          </w:p>
-        </w:tc>
-        <w:tc>
-          <w:tcPr>
-            <w:tcW w:w="1384" w:type="dxa"/>
-          </w:tcPr>
-          <w:p>
-            <w:pPr>
-              <w:jc w:val="center"/>
-            </w:pPr>
-            <w:r>
-              <w:t>AiA = Reg[0]</w:t>
-            </w:r>
-          </w:p>
-          <w:p>
-            <w:pPr>
-              <w:jc w:val="center"/>
-            </w:pPr>
-            <w:r>
-              <w:t>AiB = Reg[IR[11:9]]</w:t>
-            </w:r>
-          </w:p>
-        </w:tc>
-        <w:tc>
-          <w:tcPr>
-            <w:tcW w:w="1318" w:type="dxa"/>
-          </w:tcPr>
-          <w:p>
-            <w:pPr>
-              <w:jc w:val="center"/>
-            </w:pPr>
-            <w:r>
-              <w:t>copyReg = Reg[IR[7:5]]</w:t>
-            </w:r>
-          </w:p>
-        </w:tc>
-        <w:tc>
-          <w:tcPr>
-            <w:tcW w:w="1080" w:type="dxa"/>
-          </w:tcPr>
-          <w:p>
-            <w:pPr>
-              <w:jc w:val="center"/>
-            </w:pPr>
-            <w:r>
-              <w:t>AiA = Reg[IR[7:5]]</w:t>
-            </w:r>
-          </w:p>
-          <w:p>
-            <w:pPr>
-              <w:jc w:val="center"/>
-            </w:pPr>
-            <w:r>
-              <w:t>AiB = SE[IR[9:0]]</w:t>
-            </w:r>
-          </w:p>
-        </w:tc>
-        <w:tc>
-          <w:tcPr>
-            <w:tcW w:w="1530" w:type="dxa"/>
-          </w:tcPr>
-          <w:p>
-            <w:pPr>
-              <w:jc w:val="center"/>
-            </w:pPr>
-            <w:r>
-              <w:t>AiA = Reg[IR[7:5]]</w:t>
-            </w:r>
-          </w:p>
-          <w:p>
-            <w:pPr>
-              <w:jc w:val="center"/>
-            </w:pPr>
-            <w:r>
-              <w:t>AiB = SE[IR[9:0]]</w:t>
+              <w:rPr>
+                <w:rFonts w:asciiTheme="majorHAnsi" w:hAnsiTheme="majorHAnsi"/>
+                <w:sz w:val="16"/>
+                <w:szCs w:val="16"/>
+              </w:rPr>
+            </w:pPr>
+            <w:r>
+              <w:rPr>
+                <w:rFonts w:asciiTheme="majorHAnsi" w:hAnsiTheme="majorHAnsi"/>
+                <w:sz w:val="16"/>
+                <w:szCs w:val="16"/>
+              </w:rPr>
+              <w:t>AiA = Reg[IR[11:9]]</w:t>
+            </w:r>
+          </w:p>
+          <w:p>
+            <w:pPr>
+              <w:rPr>
+                <w:rFonts w:asciiTheme="majorHAnsi" w:hAnsiTheme="majorHAnsi"/>
+                <w:sz w:val="16"/>
+                <w:szCs w:val="16"/>
+              </w:rPr>
+            </w:pPr>
+            <w:r>
+              <w:rPr>
+                <w:rFonts w:asciiTheme="majorHAnsi" w:hAnsiTheme="majorHAnsi"/>
+                <w:sz w:val="16"/>
+                <w:szCs w:val="16"/>
+              </w:rPr>
+              <w:t>AiB = SE[IR[8:0]]</w:t>
+            </w:r>
+          </w:p>
+        </w:tc>
+        <w:tc>
+          <w:tcPr>
+            <w:tcW w:w="300" w:type="pct"/>
+          </w:tcPr>
+          <w:p>
+            <w:pPr>
+              <w:rPr>
+                <w:rFonts w:asciiTheme="majorHAnsi" w:hAnsiTheme="majorHAnsi"/>
+                <w:sz w:val="16"/>
+                <w:szCs w:val="16"/>
+              </w:rPr>
+            </w:pPr>
+            <w:r>
+              <w:rPr>
+                <w:rFonts w:asciiTheme="majorHAnsi" w:hAnsiTheme="majorHAnsi"/>
+                <w:sz w:val="16"/>
+                <w:szCs w:val="16"/>
+              </w:rPr>
+              <w:t>PC = PC[15:12] joined with</w:t>
+            </w:r>
+          </w:p>
+          <w:p>
+            <w:pPr>
+              <w:rPr>
+                <w:rFonts w:asciiTheme="majorHAnsi" w:hAnsiTheme="majorHAnsi"/>
+                <w:sz w:val="16"/>
+                <w:szCs w:val="16"/>
+              </w:rPr>
+            </w:pPr>
+            <w:r>
+              <w:rPr>
+                <w:rFonts w:asciiTheme="majorHAnsi" w:hAnsiTheme="majorHAnsi"/>
+                <w:sz w:val="16"/>
+                <w:szCs w:val="16"/>
+              </w:rPr>
+              <w:t>IR[11:0]</w:t>
+            </w:r>
+          </w:p>
+        </w:tc>
+        <w:tc>
+          <w:tcPr>
+            <w:tcW w:w="319" w:type="pct"/>
+          </w:tcPr>
+          <w:p>
+            <w:pPr>
+              <w:rPr>
+                <w:rFonts w:asciiTheme="majorHAnsi" w:hAnsiTheme="majorHAnsi"/>
+                <w:sz w:val="16"/>
+                <w:szCs w:val="16"/>
+              </w:rPr>
+            </w:pPr>
+            <w:r>
+              <w:rPr>
+                <w:rFonts w:asciiTheme="majorHAnsi" w:hAnsiTheme="majorHAnsi"/>
+                <w:sz w:val="16"/>
+                <w:szCs w:val="16"/>
+              </w:rPr>
+              <w:t>PC = Reg[IR[11:9]]</w:t>
             </w:r>
           </w:p>
         </w:tc>
@@ -5600,18 +5942,23 @@
       <w:tr>
         <w:tc>
           <w:tcPr>
-            <w:tcW w:w="2105" w:type="dxa"/>
-          </w:tcPr>
-          <w:p>
-            <w:pPr>
-              <w:jc w:val="center"/>
-              <w:rPr>
+            <w:tcW w:w="415" w:type="pct"/>
+          </w:tcPr>
+          <w:p>
+            <w:pPr>
+              <w:rPr>
+                <w:rFonts w:asciiTheme="majorHAnsi" w:hAnsiTheme="majorHAnsi"/>
                 <w:b/>
-              </w:rPr>
-            </w:pPr>
-            <w:r>
-              <w:rPr>
+                <w:sz w:val="16"/>
+                <w:szCs w:val="16"/>
+              </w:rPr>
+            </w:pPr>
+            <w:r>
+              <w:rPr>
+                <w:rFonts w:asciiTheme="majorHAnsi" w:hAnsiTheme="majorHAnsi"/>
                 <w:b/>
+                <w:sz w:val="16"/>
+                <w:szCs w:val="16"/>
               </w:rPr>
               <w:t>Execution</w:t>
             </w:r>
@@ -5619,112 +5966,230 @@
         </w:tc>
         <w:tc>
           <w:tcPr>
-            <w:tcW w:w="2533" w:type="dxa"/>
-            <w:gridSpan w:val="3"/>
-          </w:tcPr>
-          <w:p>
-            <w:pPr>
-              <w:jc w:val="center"/>
-            </w:pPr>
-            <w:r>
-              <w:t>ALUout = AiA op AiB</w:t>
-            </w:r>
-          </w:p>
-        </w:tc>
-        <w:tc>
-          <w:tcPr>
-            <w:tcW w:w="793" w:type="dxa"/>
-          </w:tcPr>
-          <w:p>
-            <w:pPr>
-              <w:jc w:val="center"/>
-            </w:pPr>
-            <w:r>
-              <w:t>Li DONE</w:t>
-            </w:r>
-          </w:p>
-        </w:tc>
-        <w:tc>
-          <w:tcPr>
-            <w:tcW w:w="867" w:type="dxa"/>
-          </w:tcPr>
-          <w:p>
-            <w:pPr>
-              <w:jc w:val="center"/>
-            </w:pPr>
-            <w:r>
-              <w:t>Jump Done</w:t>
-            </w:r>
-          </w:p>
-        </w:tc>
-        <w:tc>
-          <w:tcPr>
-            <w:tcW w:w="1384" w:type="dxa"/>
-          </w:tcPr>
-          <w:p>
-            <w:pPr>
-              <w:jc w:val="center"/>
-            </w:pPr>
-            <w:r>
+            <w:tcW w:w="992" w:type="pct"/>
+            <w:gridSpan w:val="2"/>
+          </w:tcPr>
+          <w:p>
+            <w:pPr>
+              <w:rPr>
+                <w:rFonts w:asciiTheme="majorHAnsi" w:hAnsiTheme="majorHAnsi"/>
+                <w:sz w:val="16"/>
+                <w:szCs w:val="16"/>
+              </w:rPr>
+            </w:pPr>
+            <w:r>
+              <w:rPr>
+                <w:rFonts w:asciiTheme="majorHAnsi" w:hAnsiTheme="majorHAnsi"/>
+                <w:sz w:val="16"/>
+                <w:szCs w:val="16"/>
+              </w:rPr>
+              <w:t>ALUOut = AiA op AiB</w:t>
+            </w:r>
+          </w:p>
+        </w:tc>
+        <w:tc>
+          <w:tcPr>
+            <w:tcW w:w="508" w:type="pct"/>
+          </w:tcPr>
+          <w:p>
+            <w:pPr>
+              <w:rPr>
+                <w:rFonts w:asciiTheme="majorHAnsi" w:hAnsiTheme="majorHAnsi"/>
+                <w:b/>
+                <w:sz w:val="16"/>
+                <w:szCs w:val="16"/>
+              </w:rPr>
+            </w:pPr>
+            <w:r>
+              <w:rPr>
+                <w:rFonts w:asciiTheme="majorHAnsi" w:hAnsiTheme="majorHAnsi"/>
+                <w:b/>
+                <w:sz w:val="16"/>
+                <w:szCs w:val="16"/>
+              </w:rPr>
+              <w:t>LI DONE</w:t>
+            </w:r>
+          </w:p>
+        </w:tc>
+        <w:tc>
+          <w:tcPr>
+            <w:tcW w:w="517" w:type="pct"/>
+          </w:tcPr>
+          <w:p>
+            <w:pPr>
+              <w:rPr>
+                <w:rFonts w:asciiTheme="majorHAnsi" w:hAnsiTheme="majorHAnsi"/>
+                <w:sz w:val="16"/>
+                <w:szCs w:val="16"/>
+              </w:rPr>
+            </w:pPr>
+            <w:r>
+              <w:rPr>
+                <w:rFonts w:asciiTheme="majorHAnsi" w:hAnsiTheme="majorHAnsi"/>
+                <w:b/>
+                <w:sz w:val="16"/>
+                <w:szCs w:val="16"/>
+              </w:rPr>
+              <w:t>JUMP DONE</w:t>
+            </w:r>
+          </w:p>
+        </w:tc>
+        <w:tc>
+          <w:tcPr>
+            <w:tcW w:w="414" w:type="pct"/>
+          </w:tcPr>
+          <w:p>
+            <w:pPr>
+              <w:rPr>
+                <w:rFonts w:asciiTheme="majorHAnsi" w:hAnsiTheme="majorHAnsi"/>
+                <w:sz w:val="16"/>
+                <w:szCs w:val="16"/>
+              </w:rPr>
+            </w:pPr>
+            <w:r>
+              <w:rPr>
+                <w:rFonts w:asciiTheme="majorHAnsi" w:hAnsiTheme="majorHAnsi"/>
+                <w:sz w:val="16"/>
+                <w:szCs w:val="16"/>
+              </w:rPr>
               <w:t>If (AiA == AiB)</w:t>
             </w:r>
           </w:p>
           <w:p>
             <w:pPr>
-              <w:jc w:val="center"/>
-            </w:pPr>
-            <w:r>
+              <w:rPr>
+                <w:rFonts w:asciiTheme="majorHAnsi" w:hAnsiTheme="majorHAnsi"/>
+                <w:sz w:val="16"/>
+                <w:szCs w:val="16"/>
+              </w:rPr>
+            </w:pPr>
+            <w:r>
+              <w:rPr>
+                <w:rFonts w:asciiTheme="majorHAnsi" w:hAnsiTheme="majorHAnsi"/>
+                <w:sz w:val="16"/>
+                <w:szCs w:val="16"/>
+              </w:rPr>
               <w:t>Then: PC = PC + IR[8:0]</w:t>
             </w:r>
           </w:p>
           <w:p>
             <w:pPr>
-              <w:jc w:val="center"/>
-            </w:pPr>
-            <w:r>
-              <w:t>Else: PC = PC</w:t>
-            </w:r>
-          </w:p>
-        </w:tc>
-        <w:tc>
-          <w:tcPr>
-            <w:tcW w:w="1318" w:type="dxa"/>
-          </w:tcPr>
-          <w:p>
-            <w:pPr>
-              <w:jc w:val="center"/>
-            </w:pPr>
-            <w:r>
-              <w:t>Reg[IR[4:2]] = copyReg</w:t>
-            </w:r>
-          </w:p>
-        </w:tc>
-        <w:tc>
-          <w:tcPr>
-            <w:tcW w:w="1080" w:type="dxa"/>
-          </w:tcPr>
-          <w:p>
-            <w:pPr>
-              <w:tabs>
-                <w:tab w:val="left" w:pos="731"/>
-              </w:tabs>
-              <w:jc w:val="center"/>
-            </w:pPr>
-            <w:r>
-              <w:t>ALUout = AiA + AiB</w:t>
-            </w:r>
-          </w:p>
-        </w:tc>
-        <w:tc>
-          <w:tcPr>
-            <w:tcW w:w="1530" w:type="dxa"/>
-          </w:tcPr>
-          <w:p>
-            <w:pPr>
-              <w:jc w:val="center"/>
-            </w:pPr>
-            <w:r>
-              <w:t>ALUout = AiA + AiB</w:t>
+              <w:rPr>
+                <w:rFonts w:asciiTheme="majorHAnsi" w:hAnsiTheme="majorHAnsi"/>
+                <w:sz w:val="16"/>
+                <w:szCs w:val="16"/>
+              </w:rPr>
+            </w:pPr>
+            <w:r>
+              <w:rPr>
+                <w:rFonts w:asciiTheme="majorHAnsi" w:hAnsiTheme="majorHAnsi"/>
+                <w:sz w:val="16"/>
+                <w:szCs w:val="16"/>
+              </w:rPr>
+              <w:t>ELSE: PC = PC</w:t>
+            </w:r>
+          </w:p>
+        </w:tc>
+        <w:tc>
+          <w:tcPr>
+            <w:tcW w:w="479" w:type="pct"/>
+          </w:tcPr>
+          <w:p>
+            <w:pPr>
+              <w:rPr>
+                <w:rFonts w:asciiTheme="majorHAnsi" w:hAnsiTheme="majorHAnsi"/>
+                <w:sz w:val="16"/>
+                <w:szCs w:val="16"/>
+              </w:rPr>
+            </w:pPr>
+            <w:r>
+              <w:rPr>
+                <w:rFonts w:asciiTheme="majorHAnsi" w:hAnsiTheme="majorHAnsi"/>
+                <w:sz w:val="16"/>
+                <w:szCs w:val="16"/>
+              </w:rPr>
+              <w:t>Reg[IR[8:6]  = AiA</w:t>
+            </w:r>
+          </w:p>
+        </w:tc>
+        <w:tc>
+          <w:tcPr>
+            <w:tcW w:w="1056" w:type="pct"/>
+            <w:gridSpan w:val="2"/>
+          </w:tcPr>
+          <w:p>
+            <w:pPr>
+              <w:rPr>
+                <w:rFonts w:asciiTheme="majorHAnsi" w:hAnsiTheme="majorHAnsi"/>
+                <w:sz w:val="16"/>
+                <w:szCs w:val="16"/>
+              </w:rPr>
+            </w:pPr>
+            <w:r>
+              <w:rPr>
+                <w:rFonts w:asciiTheme="majorHAnsi" w:hAnsiTheme="majorHAnsi"/>
+                <w:sz w:val="16"/>
+                <w:szCs w:val="16"/>
+              </w:rPr>
+              <w:t>ALUO</w:t>
+            </w:r>
+            <w:bookmarkStart w:id="0" w:name="_GoBack"/>
+            <w:bookmarkEnd w:id="0"/>
+            <w:r>
+              <w:rPr>
+                <w:rFonts w:asciiTheme="majorHAnsi" w:hAnsiTheme="majorHAnsi"/>
+                <w:sz w:val="16"/>
+                <w:szCs w:val="16"/>
+              </w:rPr>
+              <w:t>ut = AiA + AiB</w:t>
+            </w:r>
+          </w:p>
+        </w:tc>
+        <w:tc>
+          <w:tcPr>
+            <w:tcW w:w="300" w:type="pct"/>
+          </w:tcPr>
+          <w:p>
+            <w:pPr>
+              <w:rPr>
+                <w:rFonts w:asciiTheme="majorHAnsi" w:hAnsiTheme="majorHAnsi"/>
+                <w:b/>
+                <w:sz w:val="16"/>
+                <w:szCs w:val="16"/>
+              </w:rPr>
+            </w:pPr>
+            <w:r>
+              <w:rPr>
+                <w:rFonts w:asciiTheme="majorHAnsi" w:hAnsiTheme="majorHAnsi"/>
+                <w:b/>
+                <w:sz w:val="16"/>
+                <w:szCs w:val="16"/>
+              </w:rPr>
+              <w:t>JUMP DONE</w:t>
+            </w:r>
+          </w:p>
+        </w:tc>
+        <w:tc>
+          <w:tcPr>
+            <w:tcW w:w="319" w:type="pct"/>
+          </w:tcPr>
+          <w:p>
+            <w:pPr>
+              <w:rPr>
+                <w:rFonts w:asciiTheme="majorHAnsi" w:hAnsiTheme="majorHAnsi"/>
+                <w:b/>
+                <w:sz w:val="16"/>
+                <w:szCs w:val="16"/>
+              </w:rPr>
+            </w:pPr>
+            <w:r>
+              <w:rPr>
+                <w:rFonts w:asciiTheme="majorHAnsi" w:hAnsiTheme="majorHAnsi"/>
+                <w:b/>
+                <w:sz w:val="16"/>
+                <w:szCs w:val="16"/>
+              </w:rPr>
+              <w:t>JUMP REG DONE</w:t>
             </w:r>
           </w:p>
         </w:tc>
@@ -5732,344 +6197,560 @@
       <w:tr>
         <w:tc>
           <w:tcPr>
-            <w:tcW w:w="2105" w:type="dxa"/>
-          </w:tcPr>
-          <w:p>
-            <w:pPr>
-              <w:jc w:val="center"/>
-              <w:rPr>
+            <w:tcW w:w="415" w:type="pct"/>
+          </w:tcPr>
+          <w:p>
+            <w:pPr>
+              <w:rPr>
+                <w:rFonts w:asciiTheme="majorHAnsi" w:hAnsiTheme="majorHAnsi"/>
                 <w:b/>
-              </w:rPr>
-            </w:pPr>
-            <w:r>
-              <w:rPr>
+                <w:sz w:val="16"/>
+                <w:szCs w:val="16"/>
+              </w:rPr>
+            </w:pPr>
+            <w:r>
+              <w:rPr>
+                <w:rFonts w:asciiTheme="majorHAnsi" w:hAnsiTheme="majorHAnsi"/>
                 <w:b/>
-              </w:rPr>
-              <w:t>Reg</w:t>
-            </w:r>
-            <w:r>
-              <w:rPr>
+                <w:sz w:val="16"/>
+                <w:szCs w:val="16"/>
+              </w:rPr>
+              <w:t>Reg/mem Access</w:t>
+            </w:r>
+          </w:p>
+        </w:tc>
+        <w:tc>
+          <w:tcPr>
+            <w:tcW w:w="992" w:type="pct"/>
+            <w:gridSpan w:val="2"/>
+          </w:tcPr>
+          <w:p>
+            <w:pPr>
+              <w:rPr>
+                <w:rFonts w:asciiTheme="majorHAnsi" w:hAnsiTheme="majorHAnsi"/>
+                <w:sz w:val="16"/>
+                <w:szCs w:val="16"/>
+              </w:rPr>
+            </w:pPr>
+            <w:r>
+              <w:rPr>
+                <w:rFonts w:asciiTheme="majorHAnsi" w:hAnsiTheme="majorHAnsi"/>
+                <w:sz w:val="16"/>
+                <w:szCs w:val="16"/>
+              </w:rPr>
+              <w:t>Reg[0] = ALUOut</w:t>
+            </w:r>
+          </w:p>
+        </w:tc>
+        <w:tc>
+          <w:tcPr>
+            <w:tcW w:w="508" w:type="pct"/>
+          </w:tcPr>
+          <w:p>
+            <w:pPr>
+              <w:rPr>
+                <w:rFonts w:asciiTheme="majorHAnsi" w:hAnsiTheme="majorHAnsi"/>
+                <w:sz w:val="16"/>
+                <w:szCs w:val="16"/>
+              </w:rPr>
+            </w:pPr>
+          </w:p>
+        </w:tc>
+        <w:tc>
+          <w:tcPr>
+            <w:tcW w:w="517" w:type="pct"/>
+          </w:tcPr>
+          <w:p>
+            <w:pPr>
+              <w:rPr>
+                <w:rFonts w:asciiTheme="majorHAnsi" w:hAnsiTheme="majorHAnsi"/>
+                <w:sz w:val="16"/>
+                <w:szCs w:val="16"/>
+              </w:rPr>
+            </w:pPr>
+          </w:p>
+        </w:tc>
+        <w:tc>
+          <w:tcPr>
+            <w:tcW w:w="414" w:type="pct"/>
+          </w:tcPr>
+          <w:p>
+            <w:pPr>
+              <w:rPr>
+                <w:rFonts w:asciiTheme="majorHAnsi" w:hAnsiTheme="majorHAnsi"/>
+                <w:sz w:val="16"/>
+                <w:szCs w:val="16"/>
+              </w:rPr>
+            </w:pPr>
+            <w:r>
+              <w:rPr>
+                <w:rFonts w:asciiTheme="majorHAnsi" w:hAnsiTheme="majorHAnsi"/>
                 <w:b/>
-              </w:rPr>
-              <w:t>/mem</w:t>
-            </w:r>
-            <w:r>
-              <w:rPr>
+                <w:sz w:val="16"/>
+                <w:szCs w:val="16"/>
+              </w:rPr>
+              <w:t>Branch Done</w:t>
+            </w:r>
+          </w:p>
+        </w:tc>
+        <w:tc>
+          <w:tcPr>
+            <w:tcW w:w="479" w:type="pct"/>
+          </w:tcPr>
+          <w:p>
+            <w:pPr>
+              <w:rPr>
+                <w:rFonts w:asciiTheme="majorHAnsi" w:hAnsiTheme="majorHAnsi"/>
+                <w:sz w:val="16"/>
+                <w:szCs w:val="16"/>
+              </w:rPr>
+            </w:pPr>
+            <w:r>
+              <w:rPr>
+                <w:rFonts w:asciiTheme="majorHAnsi" w:hAnsiTheme="majorHAnsi"/>
                 <w:b/>
-              </w:rPr>
-              <w:t xml:space="preserve"> Access</w:t>
-            </w:r>
-          </w:p>
-        </w:tc>
-        <w:tc>
-          <w:tcPr>
-            <w:tcW w:w="2533" w:type="dxa"/>
-            <w:gridSpan w:val="3"/>
-          </w:tcPr>
-          <w:p>
-            <w:pPr>
-              <w:jc w:val="center"/>
-            </w:pPr>
-            <w:r>
-              <w:t>Reg[0] = ALUout</w:t>
-            </w:r>
-          </w:p>
-        </w:tc>
-        <w:tc>
-          <w:tcPr>
-            <w:tcW w:w="793" w:type="dxa"/>
-          </w:tcPr>
-          <w:p>
-            <w:pPr>
-              <w:jc w:val="center"/>
-            </w:pPr>
-          </w:p>
-        </w:tc>
-        <w:tc>
-          <w:tcPr>
-            <w:tcW w:w="867" w:type="dxa"/>
-          </w:tcPr>
-          <w:p>
-            <w:pPr>
-              <w:jc w:val="center"/>
-            </w:pPr>
-          </w:p>
-        </w:tc>
-        <w:tc>
-          <w:tcPr>
-            <w:tcW w:w="1384" w:type="dxa"/>
-          </w:tcPr>
-          <w:p>
-            <w:pPr>
-              <w:jc w:val="center"/>
-            </w:pPr>
-            <w:r>
-              <w:t>Branch DONE</w:t>
-            </w:r>
-          </w:p>
-        </w:tc>
-        <w:tc>
-          <w:tcPr>
-            <w:tcW w:w="1318" w:type="dxa"/>
-          </w:tcPr>
-          <w:p>
-            <w:pPr>
-              <w:jc w:val="center"/>
-            </w:pPr>
-            <w:r>
-              <w:t>Copy DONE</w:t>
-            </w:r>
-          </w:p>
-        </w:tc>
-        <w:tc>
-          <w:tcPr>
-            <w:tcW w:w="1080" w:type="dxa"/>
-          </w:tcPr>
-          <w:p>
-            <w:pPr>
-              <w:jc w:val="center"/>
-            </w:pPr>
-            <w:r>
-              <w:t>MemOut = Mem[ALUout]</w:t>
-            </w:r>
-          </w:p>
-        </w:tc>
-        <w:tc>
-          <w:tcPr>
-            <w:tcW w:w="1530" w:type="dxa"/>
-          </w:tcPr>
-          <w:p>
-            <w:pPr>
-              <w:jc w:val="center"/>
-            </w:pPr>
-            <w:r>
-              <w:t>Mem[ALUout] = reg[0]</w:t>
-            </w:r>
+                <w:sz w:val="16"/>
+                <w:szCs w:val="16"/>
+              </w:rPr>
+              <w:t>Copy Done</w:t>
+            </w:r>
+          </w:p>
+        </w:tc>
+        <w:tc>
+          <w:tcPr>
+            <w:tcW w:w="640" w:type="pct"/>
+          </w:tcPr>
+          <w:p>
+            <w:pPr>
+              <w:rPr>
+                <w:rFonts w:asciiTheme="majorHAnsi" w:hAnsiTheme="majorHAnsi"/>
+                <w:sz w:val="16"/>
+                <w:szCs w:val="16"/>
+              </w:rPr>
+            </w:pPr>
+            <w:r>
+              <w:rPr>
+                <w:rFonts w:asciiTheme="majorHAnsi" w:hAnsiTheme="majorHAnsi"/>
+                <w:sz w:val="16"/>
+                <w:szCs w:val="16"/>
+              </w:rPr>
+              <w:t>MemOut = Mem[ALUOut]</w:t>
+            </w:r>
+          </w:p>
+        </w:tc>
+        <w:tc>
+          <w:tcPr>
+            <w:tcW w:w="416" w:type="pct"/>
+          </w:tcPr>
+          <w:p>
+            <w:pPr>
+              <w:rPr>
+                <w:rFonts w:asciiTheme="majorHAnsi" w:hAnsiTheme="majorHAnsi"/>
+                <w:sz w:val="16"/>
+                <w:szCs w:val="16"/>
+              </w:rPr>
+            </w:pPr>
+            <w:r>
+              <w:rPr>
+                <w:rFonts w:asciiTheme="majorHAnsi" w:hAnsiTheme="majorHAnsi"/>
+                <w:sz w:val="16"/>
+                <w:szCs w:val="16"/>
+              </w:rPr>
+              <w:t>Mem[ALUOut] = Reg[$m]</w:t>
+            </w:r>
+          </w:p>
+        </w:tc>
+        <w:tc>
+          <w:tcPr>
+            <w:tcW w:w="300" w:type="pct"/>
+          </w:tcPr>
+          <w:p>
+            <w:pPr>
+              <w:rPr>
+                <w:rFonts w:asciiTheme="majorHAnsi" w:hAnsiTheme="majorHAnsi"/>
+                <w:sz w:val="16"/>
+                <w:szCs w:val="16"/>
+              </w:rPr>
+            </w:pPr>
+          </w:p>
+        </w:tc>
+        <w:tc>
+          <w:tcPr>
+            <w:tcW w:w="319" w:type="pct"/>
+          </w:tcPr>
+          <w:p>
+            <w:pPr>
+              <w:rPr>
+                <w:rFonts w:asciiTheme="majorHAnsi" w:hAnsiTheme="majorHAnsi"/>
+                <w:sz w:val="16"/>
+                <w:szCs w:val="16"/>
+              </w:rPr>
+            </w:pPr>
           </w:p>
         </w:tc>
       </w:tr>
       <w:tr>
         <w:tc>
           <w:tcPr>
-            <w:tcW w:w="2105" w:type="dxa"/>
-          </w:tcPr>
-          <w:p>
-            <w:pPr>
-              <w:jc w:val="center"/>
-              <w:rPr>
+            <w:tcW w:w="415" w:type="pct"/>
+          </w:tcPr>
+          <w:p>
+            <w:pPr>
+              <w:rPr>
+                <w:rFonts w:asciiTheme="majorHAnsi" w:hAnsiTheme="majorHAnsi"/>
                 <w:b/>
-              </w:rPr>
-            </w:pPr>
-            <w:r>
-              <w:rPr>
+                <w:sz w:val="16"/>
+                <w:szCs w:val="16"/>
+              </w:rPr>
+            </w:pPr>
+            <w:r>
+              <w:rPr>
+                <w:rFonts w:asciiTheme="majorHAnsi" w:hAnsiTheme="majorHAnsi"/>
                 <w:b/>
-              </w:rPr>
-              <w:t>Reg/mem 2</w:t>
-            </w:r>
-          </w:p>
-        </w:tc>
-        <w:tc>
-          <w:tcPr>
-            <w:tcW w:w="1266" w:type="dxa"/>
-          </w:tcPr>
-          <w:p>
-            <w:pPr>
-              <w:jc w:val="center"/>
-            </w:pPr>
-            <w:r>
-              <w:t>R-type DONE</w:t>
-            </w:r>
-          </w:p>
-        </w:tc>
-        <w:tc>
-          <w:tcPr>
-            <w:tcW w:w="1267" w:type="dxa"/>
-            <w:gridSpan w:val="2"/>
-          </w:tcPr>
-          <w:p>
-            <w:pPr>
-              <w:jc w:val="center"/>
-            </w:pPr>
-            <w:r>
-              <w:t>I-type DONE</w:t>
-            </w:r>
-          </w:p>
-        </w:tc>
-        <w:tc>
-          <w:tcPr>
-            <w:tcW w:w="793" w:type="dxa"/>
-          </w:tcPr>
-          <w:p>
-            <w:pPr>
-              <w:jc w:val="center"/>
-            </w:pPr>
-          </w:p>
-        </w:tc>
-        <w:tc>
-          <w:tcPr>
-            <w:tcW w:w="867" w:type="dxa"/>
-          </w:tcPr>
-          <w:p>
-            <w:pPr>
-              <w:jc w:val="center"/>
-            </w:pPr>
-          </w:p>
-        </w:tc>
-        <w:tc>
-          <w:tcPr>
-            <w:tcW w:w="1384" w:type="dxa"/>
-          </w:tcPr>
-          <w:p>
-            <w:pPr>
-              <w:jc w:val="center"/>
-            </w:pPr>
-          </w:p>
-        </w:tc>
-        <w:tc>
-          <w:tcPr>
-            <w:tcW w:w="1318" w:type="dxa"/>
-          </w:tcPr>
-          <w:p>
-            <w:pPr>
-              <w:jc w:val="center"/>
-            </w:pPr>
-          </w:p>
-        </w:tc>
-        <w:tc>
-          <w:tcPr>
-            <w:tcW w:w="1080" w:type="dxa"/>
-          </w:tcPr>
-          <w:p>
-            <w:pPr>
-              <w:jc w:val="center"/>
-            </w:pPr>
-            <w:r>
-              <w:t>Reg[0] = memOut</w:t>
-            </w:r>
-          </w:p>
-        </w:tc>
-        <w:tc>
-          <w:tcPr>
-            <w:tcW w:w="1530" w:type="dxa"/>
-          </w:tcPr>
-          <w:p>
-            <w:pPr>
-              <w:jc w:val="center"/>
-            </w:pPr>
-            <w:r>
-              <w:t>sw DONE</w:t>
-            </w:r>
+                <w:sz w:val="16"/>
+                <w:szCs w:val="16"/>
+              </w:rPr>
+              <w:t>Reg/mem Access</w:t>
+            </w:r>
+          </w:p>
+        </w:tc>
+        <w:tc>
+          <w:tcPr>
+            <w:tcW w:w="517" w:type="pct"/>
+          </w:tcPr>
+          <w:p>
+            <w:pPr>
+              <w:rPr>
+                <w:rFonts w:asciiTheme="majorHAnsi" w:hAnsiTheme="majorHAnsi"/>
+                <w:sz w:val="16"/>
+                <w:szCs w:val="16"/>
+              </w:rPr>
+            </w:pPr>
+          </w:p>
+        </w:tc>
+        <w:tc>
+          <w:tcPr>
+            <w:tcW w:w="475" w:type="pct"/>
+          </w:tcPr>
+          <w:p>
+            <w:pPr>
+              <w:rPr>
+                <w:rFonts w:asciiTheme="majorHAnsi" w:hAnsiTheme="majorHAnsi"/>
+                <w:sz w:val="16"/>
+                <w:szCs w:val="16"/>
+              </w:rPr>
+            </w:pPr>
+          </w:p>
+        </w:tc>
+        <w:tc>
+          <w:tcPr>
+            <w:tcW w:w="508" w:type="pct"/>
+          </w:tcPr>
+          <w:p>
+            <w:pPr>
+              <w:rPr>
+                <w:rFonts w:asciiTheme="majorHAnsi" w:hAnsiTheme="majorHAnsi"/>
+                <w:sz w:val="16"/>
+                <w:szCs w:val="16"/>
+              </w:rPr>
+            </w:pPr>
+          </w:p>
+        </w:tc>
+        <w:tc>
+          <w:tcPr>
+            <w:tcW w:w="517" w:type="pct"/>
+          </w:tcPr>
+          <w:p>
+            <w:pPr>
+              <w:rPr>
+                <w:rFonts w:asciiTheme="majorHAnsi" w:hAnsiTheme="majorHAnsi"/>
+                <w:sz w:val="16"/>
+                <w:szCs w:val="16"/>
+              </w:rPr>
+            </w:pPr>
+          </w:p>
+        </w:tc>
+        <w:tc>
+          <w:tcPr>
+            <w:tcW w:w="414" w:type="pct"/>
+          </w:tcPr>
+          <w:p>
+            <w:pPr>
+              <w:rPr>
+                <w:rFonts w:asciiTheme="majorHAnsi" w:hAnsiTheme="majorHAnsi"/>
+                <w:sz w:val="16"/>
+                <w:szCs w:val="16"/>
+              </w:rPr>
+            </w:pPr>
+          </w:p>
+        </w:tc>
+        <w:tc>
+          <w:tcPr>
+            <w:tcW w:w="479" w:type="pct"/>
+          </w:tcPr>
+          <w:p>
+            <w:pPr>
+              <w:rPr>
+                <w:rFonts w:asciiTheme="majorHAnsi" w:hAnsiTheme="majorHAnsi"/>
+                <w:sz w:val="16"/>
+                <w:szCs w:val="16"/>
+              </w:rPr>
+            </w:pPr>
+          </w:p>
+        </w:tc>
+        <w:tc>
+          <w:tcPr>
+            <w:tcW w:w="640" w:type="pct"/>
+          </w:tcPr>
+          <w:p>
+            <w:pPr>
+              <w:rPr>
+                <w:rFonts w:asciiTheme="majorHAnsi" w:hAnsiTheme="majorHAnsi"/>
+                <w:sz w:val="16"/>
+                <w:szCs w:val="16"/>
+              </w:rPr>
+            </w:pPr>
+            <w:r>
+              <w:rPr>
+                <w:rFonts w:asciiTheme="majorHAnsi" w:hAnsiTheme="majorHAnsi"/>
+                <w:sz w:val="16"/>
+                <w:szCs w:val="16"/>
+              </w:rPr>
+              <w:t>Reg[0] = MemOut</w:t>
+            </w:r>
+          </w:p>
+        </w:tc>
+        <w:tc>
+          <w:tcPr>
+            <w:tcW w:w="416" w:type="pct"/>
+          </w:tcPr>
+          <w:p>
+            <w:pPr>
+              <w:rPr>
+                <w:rFonts w:asciiTheme="majorHAnsi" w:hAnsiTheme="majorHAnsi"/>
+                <w:sz w:val="16"/>
+                <w:szCs w:val="16"/>
+              </w:rPr>
+            </w:pPr>
+            <w:r>
+              <w:rPr>
+                <w:rFonts w:asciiTheme="majorHAnsi" w:hAnsiTheme="majorHAnsi"/>
+                <w:b/>
+                <w:sz w:val="16"/>
+                <w:szCs w:val="16"/>
+              </w:rPr>
+              <w:t>SW DONE</w:t>
+            </w:r>
+          </w:p>
+        </w:tc>
+        <w:tc>
+          <w:tcPr>
+            <w:tcW w:w="300" w:type="pct"/>
+          </w:tcPr>
+          <w:p>
+            <w:pPr>
+              <w:rPr>
+                <w:rFonts w:asciiTheme="majorHAnsi" w:hAnsiTheme="majorHAnsi"/>
+                <w:b/>
+                <w:sz w:val="16"/>
+                <w:szCs w:val="16"/>
+              </w:rPr>
+            </w:pPr>
+          </w:p>
+        </w:tc>
+        <w:tc>
+          <w:tcPr>
+            <w:tcW w:w="319" w:type="pct"/>
+          </w:tcPr>
+          <w:p>
+            <w:pPr>
+              <w:rPr>
+                <w:rFonts w:asciiTheme="majorHAnsi" w:hAnsiTheme="majorHAnsi"/>
+                <w:b/>
+                <w:sz w:val="16"/>
+                <w:szCs w:val="16"/>
+              </w:rPr>
+            </w:pPr>
           </w:p>
         </w:tc>
       </w:tr>
       <w:tr>
         <w:tc>
           <w:tcPr>
-            <w:tcW w:w="2105" w:type="dxa"/>
-          </w:tcPr>
-          <w:p>
-            <w:pPr>
-              <w:jc w:val="center"/>
-              <w:rPr>
+            <w:tcW w:w="415" w:type="pct"/>
+          </w:tcPr>
+          <w:p>
+            <w:pPr>
+              <w:rPr>
+                <w:rFonts w:asciiTheme="majorHAnsi" w:hAnsiTheme="majorHAnsi"/>
                 <w:b/>
-              </w:rPr>
-            </w:pPr>
-            <w:r>
-              <w:rPr>
+                <w:sz w:val="16"/>
+                <w:szCs w:val="16"/>
+              </w:rPr>
+            </w:pPr>
+            <w:r>
+              <w:rPr>
+                <w:rFonts w:asciiTheme="majorHAnsi" w:hAnsiTheme="majorHAnsi"/>
                 <w:b/>
-              </w:rPr>
-              <w:t>Lw Done</w:t>
-            </w:r>
-          </w:p>
-        </w:tc>
-        <w:tc>
-          <w:tcPr>
-            <w:tcW w:w="1273" w:type="dxa"/>
-            <w:gridSpan w:val="2"/>
-          </w:tcPr>
-          <w:p>
-            <w:pPr>
-              <w:jc w:val="center"/>
-            </w:pPr>
-          </w:p>
-        </w:tc>
-        <w:tc>
-          <w:tcPr>
-            <w:tcW w:w="1260" w:type="dxa"/>
-          </w:tcPr>
-          <w:p>
-            <w:pPr>
-              <w:jc w:val="center"/>
-            </w:pPr>
-          </w:p>
-        </w:tc>
-        <w:tc>
-          <w:tcPr>
-            <w:tcW w:w="793" w:type="dxa"/>
-          </w:tcPr>
-          <w:p>
-            <w:pPr>
-              <w:jc w:val="center"/>
-            </w:pPr>
-          </w:p>
-        </w:tc>
-        <w:tc>
-          <w:tcPr>
-            <w:tcW w:w="867" w:type="dxa"/>
-          </w:tcPr>
-          <w:p>
-            <w:pPr>
-              <w:jc w:val="center"/>
-            </w:pPr>
-          </w:p>
-        </w:tc>
-        <w:tc>
-          <w:tcPr>
-            <w:tcW w:w="1384" w:type="dxa"/>
-          </w:tcPr>
-          <w:p>
-            <w:pPr>
-              <w:jc w:val="center"/>
-            </w:pPr>
-          </w:p>
-        </w:tc>
-        <w:tc>
-          <w:tcPr>
-            <w:tcW w:w="1318" w:type="dxa"/>
-          </w:tcPr>
-          <w:p>
-            <w:pPr>
-              <w:jc w:val="center"/>
-            </w:pPr>
-          </w:p>
-        </w:tc>
-        <w:tc>
-          <w:tcPr>
-            <w:tcW w:w="1080" w:type="dxa"/>
-          </w:tcPr>
-          <w:p>
-            <w:pPr>
-              <w:jc w:val="center"/>
-            </w:pPr>
-            <w:r>
-              <w:t>lw DONE</w:t>
-            </w:r>
-          </w:p>
-        </w:tc>
-        <w:tc>
-          <w:tcPr>
-            <w:tcW w:w="1530" w:type="dxa"/>
-          </w:tcPr>
-          <w:p>
-            <w:pPr>
-              <w:jc w:val="center"/>
+                <w:sz w:val="16"/>
+                <w:szCs w:val="16"/>
+              </w:rPr>
+              <w:t>lw done</w:t>
+            </w:r>
+          </w:p>
+        </w:tc>
+        <w:tc>
+          <w:tcPr>
+            <w:tcW w:w="517" w:type="pct"/>
+          </w:tcPr>
+          <w:p>
+            <w:pPr>
+              <w:rPr>
+                <w:rFonts w:asciiTheme="majorHAnsi" w:hAnsiTheme="majorHAnsi"/>
+                <w:sz w:val="16"/>
+                <w:szCs w:val="16"/>
+              </w:rPr>
+            </w:pPr>
+          </w:p>
+        </w:tc>
+        <w:tc>
+          <w:tcPr>
+            <w:tcW w:w="475" w:type="pct"/>
+          </w:tcPr>
+          <w:p>
+            <w:pPr>
+              <w:rPr>
+                <w:rFonts w:asciiTheme="majorHAnsi" w:hAnsiTheme="majorHAnsi"/>
+                <w:sz w:val="16"/>
+                <w:szCs w:val="16"/>
+              </w:rPr>
+            </w:pPr>
+          </w:p>
+        </w:tc>
+        <w:tc>
+          <w:tcPr>
+            <w:tcW w:w="508" w:type="pct"/>
+          </w:tcPr>
+          <w:p>
+            <w:pPr>
+              <w:rPr>
+                <w:rFonts w:asciiTheme="majorHAnsi" w:hAnsiTheme="majorHAnsi"/>
+                <w:sz w:val="16"/>
+                <w:szCs w:val="16"/>
+              </w:rPr>
+            </w:pPr>
+          </w:p>
+        </w:tc>
+        <w:tc>
+          <w:tcPr>
+            <w:tcW w:w="517" w:type="pct"/>
+          </w:tcPr>
+          <w:p>
+            <w:pPr>
+              <w:rPr>
+                <w:rFonts w:asciiTheme="majorHAnsi" w:hAnsiTheme="majorHAnsi"/>
+                <w:sz w:val="16"/>
+                <w:szCs w:val="16"/>
+              </w:rPr>
+            </w:pPr>
+          </w:p>
+        </w:tc>
+        <w:tc>
+          <w:tcPr>
+            <w:tcW w:w="414" w:type="pct"/>
+          </w:tcPr>
+          <w:p>
+            <w:pPr>
+              <w:rPr>
+                <w:rFonts w:asciiTheme="majorHAnsi" w:hAnsiTheme="majorHAnsi"/>
+                <w:sz w:val="16"/>
+                <w:szCs w:val="16"/>
+              </w:rPr>
+            </w:pPr>
+          </w:p>
+        </w:tc>
+        <w:tc>
+          <w:tcPr>
+            <w:tcW w:w="479" w:type="pct"/>
+          </w:tcPr>
+          <w:p>
+            <w:pPr>
+              <w:rPr>
+                <w:rFonts w:asciiTheme="majorHAnsi" w:hAnsiTheme="majorHAnsi"/>
+                <w:sz w:val="16"/>
+                <w:szCs w:val="16"/>
+              </w:rPr>
+            </w:pPr>
+          </w:p>
+        </w:tc>
+        <w:tc>
+          <w:tcPr>
+            <w:tcW w:w="640" w:type="pct"/>
+          </w:tcPr>
+          <w:p>
+            <w:pPr>
+              <w:rPr>
+                <w:rFonts w:asciiTheme="majorHAnsi" w:hAnsiTheme="majorHAnsi"/>
+                <w:sz w:val="16"/>
+                <w:szCs w:val="16"/>
+              </w:rPr>
+            </w:pPr>
+            <w:r>
+              <w:rPr>
+                <w:rFonts w:asciiTheme="majorHAnsi" w:hAnsiTheme="majorHAnsi"/>
+                <w:b/>
+                <w:sz w:val="16"/>
+                <w:szCs w:val="16"/>
+              </w:rPr>
+              <w:t>lw done</w:t>
+            </w:r>
+          </w:p>
+        </w:tc>
+        <w:tc>
+          <w:tcPr>
+            <w:tcW w:w="416" w:type="pct"/>
+          </w:tcPr>
+          <w:p>
+            <w:pPr>
+              <w:rPr>
+                <w:rFonts w:asciiTheme="majorHAnsi" w:hAnsiTheme="majorHAnsi"/>
+                <w:sz w:val="16"/>
+                <w:szCs w:val="16"/>
+              </w:rPr>
+            </w:pPr>
+          </w:p>
+        </w:tc>
+        <w:tc>
+          <w:tcPr>
+            <w:tcW w:w="300" w:type="pct"/>
+          </w:tcPr>
+          <w:p>
+            <w:pPr>
+              <w:rPr>
+                <w:rFonts w:asciiTheme="majorHAnsi" w:hAnsiTheme="majorHAnsi"/>
+                <w:sz w:val="16"/>
+                <w:szCs w:val="16"/>
+              </w:rPr>
+            </w:pPr>
+          </w:p>
+        </w:tc>
+        <w:tc>
+          <w:tcPr>
+            <w:tcW w:w="319" w:type="pct"/>
+          </w:tcPr>
+          <w:p>
+            <w:pPr>
+              <w:rPr>
+                <w:rFonts w:asciiTheme="majorHAnsi" w:hAnsiTheme="majorHAnsi"/>
+                <w:sz w:val="16"/>
+                <w:szCs w:val="16"/>
+              </w:rPr>
             </w:pPr>
           </w:p>
         </w:tc>
       </w:tr>
     </w:tbl>
     <w:p/>
-    <w:p/>
     <w:p>
       <w:pPr>
         <w:spacing w:after="0" w:line="240" w:lineRule="auto"/>
@@ -6112,6 +6793,7 @@
           <w:b/>
           <w:u w:val="single"/>
         </w:rPr>
+        <w:lastRenderedPageBreak/>
         <w:t>R-Type (</w:t>
       </w:r>
       <w:r>
@@ -6750,6 +7432,7 @@
         <w:rPr>
           <w:b/>
         </w:rPr>
+        <w:lastRenderedPageBreak/>
         <w:t>Fetch</w:t>
       </w:r>
       <w:r>
@@ -7347,6 +8030,7 @@
         <w:rPr>
           <w:b/>
         </w:rPr>
+        <w:lastRenderedPageBreak/>
         <w:t>Decode</w:t>
       </w:r>
       <w:r>
@@ -7911,6 +8595,7 @@
         <w:rPr>
           <w:rFonts w:ascii="Calibri" w:hAnsi="Calibri" w:cs="Calibri"/>
         </w:rPr>
+        <w:lastRenderedPageBreak/>
         <w:t>input wire will be set to different values, both some positive and negative values, and the zero, one, and</w:t>
       </w:r>
     </w:p>
@@ -9024,6 +9709,7 @@
         <w:rPr>
           <w:rFonts w:ascii="Calibri" w:hAnsi="Calibri" w:cs="Calibri"/>
         </w:rPr>
+        <w:lastRenderedPageBreak/>
         <w:t>writing to the register file takes two cycles, so we will have to set up an im</w:t>
       </w:r>
       <w:r>
@@ -9817,6 +10503,7 @@
         <w:rPr>
           <w:rFonts w:ascii="Calibri" w:hAnsi="Calibri" w:cs="Calibri"/>
         </w:rPr>
+        <w:lastRenderedPageBreak/>
         <w:t>unless the op code is zero, ALU uses the same arithmetic fuctions for different commands, the ALU</w:t>
       </w:r>
     </w:p>
@@ -10300,6 +10987,7 @@
         <w:rPr>
           <w:noProof/>
         </w:rPr>
+        <w:lastRenderedPageBreak/>
         <w:drawing>
           <wp:inline distT="0" distB="0" distL="0" distR="0" wp14:anchorId="62E44E74" wp14:editId="6BA2B5A5">
             <wp:extent cx="8744514" cy="4918790"/>
@@ -10352,6 +11040,7 @@
         <w:rPr>
           <w:noProof/>
         </w:rPr>
+        <w:lastRenderedPageBreak/>
         <w:drawing>
           <wp:inline distT="0" distB="0" distL="0" distR="0" wp14:anchorId="04D04FAA" wp14:editId="4D5933D0">
             <wp:extent cx="8669600" cy="5524500"/>
@@ -10388,8 +11077,6 @@
           </wp:inline>
         </w:drawing>
       </w:r>
-      <w:bookmarkStart w:id="0" w:name="_GoBack"/>
-      <w:bookmarkEnd w:id="0"/>
     </w:p>
     <w:p>
       <w:pPr>
@@ -10400,6 +11087,7 @@
         <w:rPr>
           <w:noProof/>
         </w:rPr>
+        <w:lastRenderedPageBreak/>
         <w:drawing>
           <wp:inline distT="0" distB="0" distL="0" distR="0">
             <wp:extent cx="8374378" cy="5715000"/>
@@ -10464,6 +11152,7 @@
           <w:b/>
           <w:u w:val="single"/>
         </w:rPr>
+        <w:lastRenderedPageBreak/>
         <w:t>Tests for Control Units</w:t>
       </w:r>
     </w:p>
@@ -10501,6 +11190,7 @@
         <w:rPr>
           <w:noProof/>
         </w:rPr>
+        <w:lastRenderedPageBreak/>
         <w:drawing>
           <wp:anchor distT="0" distB="0" distL="114300" distR="114300" simplePos="0" relativeHeight="251659264" behindDoc="0" locked="0" layoutInCell="1" allowOverlap="1" wp14:anchorId="47B13146" wp14:editId="73BC1FC5">
             <wp:simplePos x="0" y="0"/>

</xml_diff>

<commit_message>
updated RTL in official design doc
</commit_message>
<xml_diff>
--- a/Official Design Documentation_LANDSCAPE.docx
+++ b/Official Design Documentation_LANDSCAPE.docx
@@ -2985,8 +2985,14 @@
     </w:p>
     <w:p>
       <w:pPr>
-        <w:spacing w:after="0"/>
-      </w:pPr>
+        <w:tabs>
+          <w:tab w:val="left" w:pos="10604"/>
+        </w:tabs>
+        <w:spacing w:after="0"/>
+      </w:pPr>
+      <w:r>
+        <w:tab/>
+      </w:r>
     </w:p>
     <w:p>
       <w:pPr>
@@ -3030,614 +3036,512 @@
     <w:p>
       <w:pPr>
         <w:spacing w:after="0"/>
-      </w:pPr>
-    </w:p>
-    <w:p>
-      <w:pPr>
-        <w:spacing w:after="0"/>
-      </w:pPr>
-      <w:r>
-        <w:rPr>
-          <w:b/>
-        </w:rPr>
-        <w:t>sra – shift right arithmetic</w:t>
-      </w:r>
-      <w:r>
-        <w:t xml:space="preserve"> (op = 1110</w:t>
-      </w:r>
-      <w:r>
-        <w:t>, func = xxxx</w:t>
+        <w:rPr>
+          <w:color w:val="FF0000"/>
+        </w:rPr>
+      </w:pPr>
+    </w:p>
+    <w:p>
+      <w:pPr>
+        <w:spacing w:after="0"/>
+      </w:pPr>
+      <w:r>
+        <w:rPr>
+          <w:b/>
+        </w:rPr>
+        <w:t>add – add</w:t>
+      </w:r>
+      <w:r>
+        <w:t xml:space="preserve"> (op = 0000, func = 0000)</w:t>
+      </w:r>
+    </w:p>
+    <w:p>
+      <w:pPr>
+        <w:spacing w:after="0"/>
+      </w:pPr>
+      <w:r>
+        <w:t xml:space="preserve">signature: </w:t>
+      </w:r>
+      <w:r>
+        <w:t>add $r1, $r2</w:t>
+      </w:r>
+    </w:p>
+    <w:p>
+      <w:pPr>
+        <w:spacing w:after="0"/>
+      </w:pPr>
+      <w:r>
+        <w:t>R-type</w:t>
+      </w:r>
+    </w:p>
+    <w:p>
+      <w:pPr>
+        <w:spacing w:after="0"/>
+      </w:pPr>
+      <w:r>
+        <w:t>Add adds $r1 and $r2 together and stores in the main register. To accumulate, use add $m, $r1.</w:t>
+      </w:r>
+    </w:p>
+    <w:p>
+      <w:pPr>
+        <w:spacing w:after="0"/>
+      </w:pPr>
+    </w:p>
+    <w:p>
+      <w:pPr>
+        <w:spacing w:after="0"/>
+      </w:pPr>
+      <w:r>
+        <w:rPr>
+          <w:b/>
+        </w:rPr>
+        <w:t>and – and</w:t>
+      </w:r>
+      <w:r>
+        <w:t xml:space="preserve"> (op = 0000, func = 0001)</w:t>
+      </w:r>
+    </w:p>
+    <w:p>
+      <w:pPr>
+        <w:spacing w:after="0"/>
+      </w:pPr>
+      <w:r>
+        <w:t xml:space="preserve">signature: </w:t>
+      </w:r>
+      <w:r>
+        <w:t>and $r1, $r2</w:t>
+      </w:r>
+    </w:p>
+    <w:p>
+      <w:pPr>
+        <w:spacing w:after="0"/>
+      </w:pPr>
+      <w:r>
+        <w:t>R-type</w:t>
+      </w:r>
+    </w:p>
+    <w:p>
+      <w:pPr>
+        <w:spacing w:after="0"/>
+      </w:pPr>
+      <w:r>
+        <w:t>Preforms a logical and operation on two registers, then stores the result in the main register.</w:t>
+      </w:r>
+    </w:p>
+    <w:p>
+      <w:pPr>
+        <w:spacing w:after="0"/>
+      </w:pPr>
+    </w:p>
+    <w:p>
+      <w:pPr>
+        <w:spacing w:after="0"/>
+      </w:pPr>
+      <w:r>
+        <w:rPr>
+          <w:b/>
+        </w:rPr>
+        <w:t>or – or</w:t>
+      </w:r>
+      <w:r>
+        <w:t xml:space="preserve"> (op = 0000, func = 0010)</w:t>
+      </w:r>
+    </w:p>
+    <w:p>
+      <w:pPr>
+        <w:spacing w:after="0"/>
+      </w:pPr>
+      <w:r>
+        <w:t xml:space="preserve">signature: </w:t>
+      </w:r>
+      <w:r>
+        <w:t>or $r1, $r2</w:t>
+      </w:r>
+    </w:p>
+    <w:p>
+      <w:pPr>
+        <w:spacing w:after="0"/>
+      </w:pPr>
+      <w:r>
+        <w:t>R-type</w:t>
+      </w:r>
+    </w:p>
+    <w:p>
+      <w:pPr>
+        <w:spacing w:after="0"/>
+      </w:pPr>
+      <w:r>
+        <w:t>Preforms a logical or operation on two registers, then stores the result in the main register.</w:t>
+      </w:r>
+    </w:p>
+    <w:p>
+      <w:pPr>
+        <w:spacing w:after="0"/>
+      </w:pPr>
+    </w:p>
+    <w:p>
+      <w:pPr>
+        <w:spacing w:after="0"/>
+      </w:pPr>
+      <w:r>
+        <w:rPr>
+          <w:b/>
+        </w:rPr>
+        <w:t>xor – xor</w:t>
+      </w:r>
+      <w:r>
+        <w:t xml:space="preserve"> (op = 0000, func = 0011)</w:t>
+      </w:r>
+    </w:p>
+    <w:p>
+      <w:pPr>
+        <w:spacing w:after="0"/>
+      </w:pPr>
+      <w:r>
+        <w:lastRenderedPageBreak/>
+        <w:t xml:space="preserve">signature: </w:t>
+      </w:r>
+      <w:r>
+        <w:t>xor $r1, $r2</w:t>
+      </w:r>
+      <w:r>
+        <w:t xml:space="preserve"> </w:t>
+      </w:r>
+    </w:p>
+    <w:p>
+      <w:pPr>
+        <w:spacing w:after="0"/>
+      </w:pPr>
+      <w:r>
+        <w:t>R-type</w:t>
+      </w:r>
+    </w:p>
+    <w:p>
+      <w:pPr>
+        <w:spacing w:after="0"/>
+      </w:pPr>
+      <w:r>
+        <w:t>Preforms a logical xor operation on two registers, then stores the result in the main register.</w:t>
+      </w:r>
+    </w:p>
+    <w:p>
+      <w:pPr>
+        <w:spacing w:after="0"/>
+      </w:pPr>
+    </w:p>
+    <w:p>
+      <w:pPr>
+        <w:spacing w:after="0"/>
+      </w:pPr>
+      <w:r>
+        <w:rPr>
+          <w:b/>
+        </w:rPr>
+        <w:t>nor – nor</w:t>
+      </w:r>
+      <w:r>
+        <w:t xml:space="preserve"> (op = 0000, func = 0100)</w:t>
+      </w:r>
+    </w:p>
+    <w:p>
+      <w:pPr>
+        <w:spacing w:after="0"/>
+      </w:pPr>
+      <w:r>
+        <w:t xml:space="preserve">signature: </w:t>
+      </w:r>
+      <w:r>
+        <w:t>nor $r1, $r2</w:t>
+      </w:r>
+      <w:r>
+        <w:t xml:space="preserve"> </w:t>
+      </w:r>
+    </w:p>
+    <w:p>
+      <w:pPr>
+        <w:spacing w:after="0"/>
+      </w:pPr>
+      <w:r>
+        <w:t>R-type</w:t>
+      </w:r>
+    </w:p>
+    <w:p>
+      <w:pPr>
+        <w:spacing w:after="0"/>
+      </w:pPr>
+      <w:r>
+        <w:t>Preforms a logical nor operation on two registers, then stores the result in the main register.</w:t>
+      </w:r>
+    </w:p>
+    <w:p>
+      <w:pPr>
+        <w:spacing w:after="0"/>
+      </w:pPr>
+    </w:p>
+    <w:p>
+      <w:pPr>
+        <w:spacing w:after="0"/>
+      </w:pPr>
+      <w:r>
+        <w:rPr>
+          <w:b/>
+        </w:rPr>
+        <w:t>copy – copy</w:t>
+      </w:r>
+      <w:r>
+        <w:t xml:space="preserve"> (op = 0000, func = 0110)</w:t>
+      </w:r>
+    </w:p>
+    <w:p>
+      <w:pPr>
+        <w:spacing w:after="0"/>
+      </w:pPr>
+      <w:r>
+        <w:t xml:space="preserve">signature: </w:t>
+      </w:r>
+      <w:r>
+        <w:t>copy $r1, $r2</w:t>
+      </w:r>
+      <w:r>
+        <w:t xml:space="preserve"> </w:t>
+      </w:r>
+    </w:p>
+    <w:p>
+      <w:pPr>
+        <w:spacing w:after="0"/>
+      </w:pPr>
+      <w:r>
+        <w:t>R-type</w:t>
+      </w:r>
+    </w:p>
+    <w:p>
+      <w:pPr>
+        <w:spacing w:after="0"/>
+      </w:pPr>
+      <w:r>
+        <w:t>W</w:t>
+      </w:r>
+      <w:r>
+        <w:t>rites the value of $r1 into register $r2.</w:t>
+      </w:r>
+    </w:p>
+    <w:p>
+      <w:pPr>
+        <w:spacing w:after="0"/>
+      </w:pPr>
+    </w:p>
+    <w:p>
+      <w:pPr>
+        <w:spacing w:after="0"/>
+      </w:pPr>
+      <w:r>
+        <w:rPr>
+          <w:b/>
+        </w:rPr>
+        <w:t>jr – j</w:t>
+      </w:r>
+      <w:r>
+        <w:rPr>
+          <w:b/>
+        </w:rPr>
+        <w:t xml:space="preserve">ump </w:t>
+      </w:r>
+      <w:r>
+        <w:rPr>
+          <w:b/>
+        </w:rPr>
+        <w:t>r</w:t>
+      </w:r>
+      <w:r>
+        <w:rPr>
+          <w:b/>
+        </w:rPr>
+        <w:t>egister</w:t>
+      </w:r>
+      <w:r>
+        <w:t xml:space="preserve"> (op = 0000, func = 0111)</w:t>
+      </w:r>
+    </w:p>
+    <w:p>
+      <w:pPr>
+        <w:spacing w:after="0"/>
+      </w:pPr>
+      <w:r>
+        <w:t xml:space="preserve">signature: </w:t>
+      </w:r>
+      <w:r>
+        <w:t>jr $r</w:t>
+      </w:r>
+      <w:r>
+        <w:t xml:space="preserve"> </w:t>
+      </w:r>
+    </w:p>
+    <w:p>
+      <w:pPr>
+        <w:spacing w:after="0"/>
+      </w:pPr>
+      <w:r>
+        <w:t>JR-type</w:t>
+      </w:r>
+    </w:p>
+    <w:p>
+      <w:pPr>
+        <w:spacing w:after="0"/>
+      </w:pPr>
+      <w:r>
+        <w:t>jumps to the address in the given register</w:t>
+      </w:r>
+      <w:r>
+        <w:t xml:space="preserve">. </w:t>
+      </w:r>
+    </w:p>
+    <w:p>
+      <w:pPr>
+        <w:spacing w:after="0"/>
+      </w:pPr>
+    </w:p>
+    <w:p>
+      <w:pPr>
+        <w:spacing w:after="0"/>
+      </w:pPr>
+      <w:r>
+        <w:rPr>
+          <w:b/>
+        </w:rPr>
+        <w:t>slt</w:t>
+      </w:r>
+      <w:r>
+        <w:rPr>
+          <w:b/>
+        </w:rPr>
+        <w:t xml:space="preserve"> – set less than register</w:t>
+      </w:r>
+      <w:r>
+        <w:t xml:space="preserve"> (op = 0000, func = 1001)</w:t>
+      </w:r>
+    </w:p>
+    <w:p>
+      <w:pPr>
+        <w:spacing w:after="0"/>
+      </w:pPr>
+      <w:r>
+        <w:t xml:space="preserve">signature: </w:t>
+      </w:r>
+      <w:r>
+        <w:t>sltr $r1, $r2</w:t>
+      </w:r>
+    </w:p>
+    <w:p>
+      <w:pPr>
+        <w:spacing w:after="0"/>
+      </w:pPr>
+      <w:r>
+        <w:t>R-type</w:t>
+      </w:r>
+    </w:p>
+    <w:p>
+      <w:pPr>
+        <w:spacing w:after="0"/>
+      </w:pPr>
+      <w:r>
+        <w:t>If the main register is less than register $r1, a flag is set to 1 in register $r2. If the main register is equal to or greater than register $r1, a flag is set to 0 in register $r2.</w:t>
+      </w:r>
+    </w:p>
+    <w:p>
+      <w:pPr>
+        <w:spacing w:after="0"/>
+      </w:pPr>
+    </w:p>
+    <w:p>
+      <w:pPr>
+        <w:spacing w:after="0"/>
+      </w:pPr>
+      <w:r>
+        <w:rPr>
+          <w:b/>
+        </w:rPr>
+        <w:t>sub – subtract</w:t>
+      </w:r>
+      <w:r>
+        <w:t xml:space="preserve"> (op = 0000, func = 1010)</w:t>
+      </w:r>
+    </w:p>
+    <w:p>
+      <w:pPr>
+        <w:spacing w:after="0"/>
+      </w:pPr>
+      <w:r>
+        <w:t>signature: sub $r1, $r2</w:t>
+      </w:r>
+    </w:p>
+    <w:p>
+      <w:pPr>
+        <w:spacing w:after="0"/>
+      </w:pPr>
+      <w:r>
+        <w:t>R-type</w:t>
+      </w:r>
+    </w:p>
+    <w:p>
+      <w:pPr>
+        <w:spacing w:after="0"/>
+      </w:pPr>
+      <w:r>
+        <w:t xml:space="preserve">Does operation $m = r1 – r2. </w:t>
+      </w:r>
+    </w:p>
+    <w:p>
+      <w:pPr>
+        <w:spacing w:after="0"/>
+      </w:pPr>
+    </w:p>
+    <w:p>
+      <w:pPr>
+        <w:spacing w:after="0"/>
+      </w:pPr>
+      <w:r>
+        <w:rPr>
+          <w:b/>
+        </w:rPr>
+        <w:t xml:space="preserve">beqz – branch if zero </w:t>
+      </w:r>
+      <w:r>
+        <w:t>(op = 1110</w:t>
       </w:r>
       <w:r>
         <w:t>)</w:t>
       </w:r>
+    </w:p>
+    <w:p>
+      <w:pPr>
+        <w:spacing w:after="0"/>
+      </w:pPr>
+      <w:r>
+        <w:t>Signature: beqz &lt;12 bit imm.&gt;</w:t>
+      </w:r>
+    </w:p>
+    <w:p>
+      <w:pPr>
+        <w:spacing w:after="0"/>
+      </w:pPr>
+      <w:r>
+        <w:lastRenderedPageBreak/>
+        <w:t>I-type</w:t>
+      </w:r>
+    </w:p>
+    <w:p>
+      <w:pPr>
+        <w:spacing w:after="0"/>
+      </w:pPr>
+      <w:r>
+        <w:t>If the main register</w:t>
+      </w:r>
+      <w:r>
+        <w:t xml:space="preserve"> equals zero, branches. This branch command can branch ±2048</w:t>
+      </w:r>
       <w:r>
         <w:t xml:space="preserve"> </w:t>
       </w:r>
-    </w:p>
-    <w:p>
-      <w:pPr>
-        <w:spacing w:after="0"/>
-      </w:pPr>
-      <w:r>
-        <w:t>IR-type</w:t>
-      </w:r>
-    </w:p>
-    <w:p>
-      <w:pPr>
-        <w:spacing w:after="0"/>
-      </w:pPr>
-      <w:r>
-        <w:t>signature: sra $r, &lt;9 bit imm.&gt;</w:t>
-      </w:r>
-    </w:p>
-    <w:p>
-      <w:pPr>
-        <w:spacing w:after="0"/>
-      </w:pPr>
-    </w:p>
-    <w:p>
-      <w:pPr>
-        <w:spacing w:after="0"/>
-      </w:pPr>
-      <w:r>
-        <w:rPr>
-          <w:b/>
-        </w:rPr>
-        <w:t>slt</w:t>
-      </w:r>
-      <w:r>
-        <w:rPr>
-          <w:b/>
-        </w:rPr>
-        <w:t>i</w:t>
-      </w:r>
-      <w:r>
-        <w:rPr>
-          <w:b/>
-        </w:rPr>
-        <w:t xml:space="preserve"> – set less than</w:t>
-      </w:r>
-      <w:r>
-        <w:t xml:space="preserve"> (op = 1111</w:t>
-      </w:r>
-      <w:r>
-        <w:t>, func = xxxx</w:t>
-      </w:r>
-      <w:r>
-        <w:t>)</w:t>
-      </w:r>
-      <w:r>
-        <w:t xml:space="preserve"> </w:t>
-      </w:r>
-    </w:p>
-    <w:p>
-      <w:pPr>
-        <w:spacing w:after="0"/>
-      </w:pPr>
-      <w:r>
-        <w:t>signature: slt $r, &lt;9 bit imm.&gt;</w:t>
-      </w:r>
-    </w:p>
-    <w:p>
-      <w:pPr>
-        <w:spacing w:after="0"/>
-      </w:pPr>
-      <w:r>
-        <w:t>I-type</w:t>
-      </w:r>
-    </w:p>
-    <w:p>
-      <w:pPr>
-        <w:spacing w:after="0"/>
-      </w:pPr>
-      <w:r>
-        <w:t>Sets the given register r to 1 if the main register $m is less than the 9 bit immediate. Else, r is set to 0.</w:t>
-      </w:r>
-    </w:p>
-    <w:p>
-      <w:pPr>
-        <w:spacing w:after="0"/>
-      </w:pPr>
-    </w:p>
-    <w:p>
-      <w:pPr>
-        <w:spacing w:after="0"/>
-      </w:pPr>
-      <w:r>
-        <w:rPr>
-          <w:b/>
-        </w:rPr>
-        <w:t>add – add</w:t>
-      </w:r>
-      <w:r>
-        <w:t xml:space="preserve"> (op = 0000, func = 0000)</w:t>
-      </w:r>
-    </w:p>
-    <w:p>
-      <w:pPr>
-        <w:spacing w:after="0"/>
-      </w:pPr>
-      <w:r>
-        <w:t xml:space="preserve">signature: </w:t>
-      </w:r>
-      <w:r>
-        <w:t>add $r1, $r2</w:t>
-      </w:r>
-    </w:p>
-    <w:p>
-      <w:pPr>
-        <w:spacing w:after="0"/>
-      </w:pPr>
-      <w:r>
-        <w:t>R-type</w:t>
-      </w:r>
-    </w:p>
-    <w:p>
-      <w:pPr>
-        <w:spacing w:after="0"/>
-      </w:pPr>
-      <w:r>
-        <w:t>Add adds $r1 and $r2 together and stores in the main register. To accumulate, use add $m, $r1.</w:t>
-      </w:r>
-    </w:p>
-    <w:p>
-      <w:pPr>
-        <w:spacing w:after="0"/>
-      </w:pPr>
-    </w:p>
-    <w:p>
-      <w:pPr>
-        <w:spacing w:after="0"/>
-      </w:pPr>
-      <w:r>
-        <w:rPr>
-          <w:b/>
-        </w:rPr>
-        <w:t>and – and</w:t>
-      </w:r>
-      <w:r>
-        <w:t xml:space="preserve"> (op = 0000, func = 0001)</w:t>
-      </w:r>
-    </w:p>
-    <w:p>
-      <w:pPr>
-        <w:spacing w:after="0"/>
-      </w:pPr>
-      <w:r>
-        <w:t xml:space="preserve">signature: </w:t>
-      </w:r>
-      <w:r>
-        <w:t>and $r1, $r2</w:t>
-      </w:r>
-    </w:p>
-    <w:p>
-      <w:pPr>
-        <w:spacing w:after="0"/>
-      </w:pPr>
-      <w:r>
-        <w:lastRenderedPageBreak/>
-        <w:t>R-type</w:t>
-      </w:r>
-    </w:p>
-    <w:p>
-      <w:pPr>
-        <w:spacing w:after="0"/>
-      </w:pPr>
-      <w:r>
-        <w:t>Preforms a logical and operation on two registers, then stores the result in the main register.</w:t>
-      </w:r>
-    </w:p>
-    <w:p>
-      <w:pPr>
-        <w:spacing w:after="0"/>
-      </w:pPr>
-    </w:p>
-    <w:p>
-      <w:pPr>
-        <w:spacing w:after="0"/>
-      </w:pPr>
-      <w:r>
-        <w:rPr>
-          <w:b/>
-        </w:rPr>
-        <w:t>or – or</w:t>
-      </w:r>
-      <w:r>
-        <w:t xml:space="preserve"> (op = 0000, func = 0010)</w:t>
-      </w:r>
-    </w:p>
-    <w:p>
-      <w:pPr>
-        <w:spacing w:after="0"/>
-      </w:pPr>
-      <w:r>
-        <w:t xml:space="preserve">signature: </w:t>
-      </w:r>
-      <w:r>
-        <w:t>or $r1, $r2</w:t>
-      </w:r>
-    </w:p>
-    <w:p>
-      <w:pPr>
-        <w:spacing w:after="0"/>
-      </w:pPr>
-      <w:r>
-        <w:t>R-type</w:t>
-      </w:r>
-    </w:p>
-    <w:p>
-      <w:pPr>
-        <w:spacing w:after="0"/>
-      </w:pPr>
-      <w:r>
-        <w:t>Preforms a logical or operation on two registers, then stores the result in the main register.</w:t>
-      </w:r>
-    </w:p>
-    <w:p>
-      <w:pPr>
-        <w:spacing w:after="0"/>
-      </w:pPr>
-    </w:p>
-    <w:p>
-      <w:pPr>
-        <w:spacing w:after="0"/>
-      </w:pPr>
-      <w:r>
-        <w:rPr>
-          <w:b/>
-        </w:rPr>
-        <w:t>xor – xor</w:t>
-      </w:r>
-      <w:r>
-        <w:t xml:space="preserve"> (op = 0000, func = 0011)</w:t>
-      </w:r>
-    </w:p>
-    <w:p>
-      <w:pPr>
-        <w:spacing w:after="0"/>
-      </w:pPr>
-      <w:r>
-        <w:t xml:space="preserve">signature: </w:t>
-      </w:r>
-      <w:r>
-        <w:t>xor $r1, $r2</w:t>
-      </w:r>
-      <w:r>
-        <w:t xml:space="preserve"> </w:t>
-      </w:r>
-    </w:p>
-    <w:p>
-      <w:pPr>
-        <w:spacing w:after="0"/>
-      </w:pPr>
-      <w:r>
-        <w:t>R-type</w:t>
-      </w:r>
-    </w:p>
-    <w:p>
-      <w:pPr>
-        <w:spacing w:after="0"/>
-      </w:pPr>
-      <w:r>
-        <w:t>Preforms a logical xor operation on two registers, then stores the result in the main register.</w:t>
-      </w:r>
-    </w:p>
-    <w:p>
-      <w:pPr>
-        <w:spacing w:after="0"/>
-      </w:pPr>
-    </w:p>
-    <w:p>
-      <w:pPr>
-        <w:spacing w:after="0"/>
-      </w:pPr>
-      <w:r>
-        <w:rPr>
-          <w:b/>
-        </w:rPr>
-        <w:t>nor – nor</w:t>
-      </w:r>
-      <w:r>
-        <w:t xml:space="preserve"> (op = 0000, func = 0100)</w:t>
-      </w:r>
-    </w:p>
-    <w:p>
-      <w:pPr>
-        <w:spacing w:after="0"/>
-      </w:pPr>
-      <w:r>
-        <w:t xml:space="preserve">signature: </w:t>
-      </w:r>
-      <w:r>
-        <w:t>nor $r1, $r2</w:t>
-      </w:r>
-      <w:r>
-        <w:t xml:space="preserve"> </w:t>
-      </w:r>
-    </w:p>
-    <w:p>
-      <w:pPr>
-        <w:spacing w:after="0"/>
-      </w:pPr>
-      <w:r>
-        <w:t>R-type</w:t>
-      </w:r>
-    </w:p>
-    <w:p>
-      <w:pPr>
-        <w:spacing w:after="0"/>
-      </w:pPr>
-      <w:r>
-        <w:t>Preforms a logical nor operation on two registers, then stores the result in the main register.</w:t>
-      </w:r>
-    </w:p>
-    <w:p>
-      <w:pPr>
-        <w:spacing w:after="0"/>
-      </w:pPr>
-    </w:p>
-    <w:p>
-      <w:pPr>
-        <w:spacing w:after="0"/>
-      </w:pPr>
-      <w:r>
-        <w:rPr>
-          <w:b/>
-        </w:rPr>
-        <w:t>copy – copy</w:t>
-      </w:r>
-      <w:r>
-        <w:t xml:space="preserve"> (op = 0000, func = 0110)</w:t>
-      </w:r>
-    </w:p>
-    <w:p>
-      <w:pPr>
-        <w:spacing w:after="0"/>
-      </w:pPr>
-      <w:r>
-        <w:t xml:space="preserve">signature: </w:t>
-      </w:r>
-      <w:r>
-        <w:t>copy $r1, $r2</w:t>
-      </w:r>
-      <w:r>
-        <w:t xml:space="preserve"> </w:t>
-      </w:r>
-    </w:p>
-    <w:p>
-      <w:pPr>
-        <w:spacing w:after="0"/>
-      </w:pPr>
-      <w:r>
-        <w:t>R-type</w:t>
-      </w:r>
-    </w:p>
-    <w:p>
-      <w:pPr>
-        <w:spacing w:after="0"/>
-      </w:pPr>
-      <w:r>
-        <w:t>W</w:t>
-      </w:r>
-      <w:r>
-        <w:t>rites the value of $r1 into register $r2.</w:t>
-      </w:r>
-    </w:p>
-    <w:p>
-      <w:pPr>
-        <w:spacing w:after="0"/>
-      </w:pPr>
-    </w:p>
-    <w:p>
-      <w:pPr>
-        <w:spacing w:after="0"/>
-      </w:pPr>
-      <w:r>
-        <w:rPr>
-          <w:b/>
-        </w:rPr>
-        <w:t>jr – j</w:t>
-      </w:r>
-      <w:r>
-        <w:rPr>
-          <w:b/>
-        </w:rPr>
-        <w:t xml:space="preserve">ump </w:t>
-      </w:r>
-      <w:r>
-        <w:rPr>
-          <w:b/>
-        </w:rPr>
-        <w:t>r</w:t>
-      </w:r>
-      <w:r>
-        <w:rPr>
-          <w:b/>
-        </w:rPr>
-        <w:t>egister</w:t>
-      </w:r>
-      <w:r>
-        <w:t xml:space="preserve"> (op = 0000, func = 0111)</w:t>
-      </w:r>
-    </w:p>
-    <w:p>
-      <w:pPr>
-        <w:spacing w:after="0"/>
-      </w:pPr>
-      <w:r>
-        <w:t xml:space="preserve">signature: </w:t>
-      </w:r>
-      <w:r>
-        <w:t>jr $r</w:t>
-      </w:r>
-      <w:r>
-        <w:t xml:space="preserve"> </w:t>
-      </w:r>
-    </w:p>
-    <w:p>
-      <w:pPr>
-        <w:spacing w:after="0"/>
-      </w:pPr>
-      <w:r>
-        <w:t>JR-type</w:t>
-      </w:r>
-    </w:p>
-    <w:p>
-      <w:pPr>
-        <w:spacing w:after="0"/>
-      </w:pPr>
-      <w:r>
-        <w:t>jumps to the address in the given register</w:t>
-      </w:r>
-      <w:r>
-        <w:t xml:space="preserve">. </w:t>
-      </w:r>
-    </w:p>
-    <w:p>
-      <w:pPr>
-        <w:spacing w:after="0"/>
-      </w:pPr>
-    </w:p>
-    <w:p>
-      <w:pPr>
-        <w:spacing w:after="0"/>
-      </w:pPr>
-      <w:r>
-        <w:rPr>
-          <w:b/>
-        </w:rPr>
-        <w:t>slt</w:t>
-      </w:r>
-      <w:r>
-        <w:rPr>
-          <w:b/>
-        </w:rPr>
-        <w:t xml:space="preserve"> – set less than register</w:t>
-      </w:r>
-      <w:r>
-        <w:t xml:space="preserve"> (op = 0000, func = 1001)</w:t>
-      </w:r>
-    </w:p>
-    <w:p>
-      <w:pPr>
-        <w:spacing w:after="0"/>
-      </w:pPr>
-      <w:r>
-        <w:t xml:space="preserve">signature: </w:t>
-      </w:r>
-      <w:r>
-        <w:t>sltr $r1, $r2</w:t>
-      </w:r>
-    </w:p>
-    <w:p>
-      <w:pPr>
-        <w:spacing w:after="0"/>
-      </w:pPr>
-      <w:r>
-        <w:t>R-type</w:t>
-      </w:r>
-    </w:p>
-    <w:p>
-      <w:pPr>
-        <w:spacing w:after="0"/>
-      </w:pPr>
-      <w:r>
-        <w:lastRenderedPageBreak/>
-        <w:t>If the main register is less than register $r1, a flag is set to 1 in register $r2. If the main register is equal to or greater than register $r1, a flag is set to 0 in register $r2.</w:t>
-      </w:r>
-    </w:p>
-    <w:p>
-      <w:pPr>
-        <w:spacing w:after="0"/>
-      </w:pPr>
-    </w:p>
-    <w:p>
-      <w:pPr>
-        <w:spacing w:after="0"/>
-      </w:pPr>
-      <w:r>
-        <w:rPr>
-          <w:b/>
-        </w:rPr>
-        <w:t>sub – subtract</w:t>
-      </w:r>
-      <w:r>
-        <w:t xml:space="preserve"> (op = 0000, func = 1010)</w:t>
-      </w:r>
-    </w:p>
-    <w:p>
-      <w:pPr>
-        <w:spacing w:after="0"/>
-      </w:pPr>
-      <w:r>
-        <w:t>signature: sub $r1, $r2</w:t>
-      </w:r>
-    </w:p>
-    <w:p>
-      <w:pPr>
-        <w:spacing w:after="0"/>
-      </w:pPr>
-      <w:r>
-        <w:t>R-type</w:t>
-      </w:r>
-    </w:p>
-    <w:p>
-      <w:pPr>
-        <w:spacing w:after="0"/>
-      </w:pPr>
-      <w:r>
-        <w:t xml:space="preserve">Does operation $m = r1 – r2. </w:t>
-      </w:r>
-    </w:p>
-    <w:p>
-      <w:pPr>
-        <w:spacing w:after="0"/>
-      </w:pPr>
-    </w:p>
-    <w:p>
-      <w:pPr>
-        <w:spacing w:after="0"/>
-      </w:pPr>
-      <w:r>
-        <w:rPr>
-          <w:b/>
-        </w:rPr>
-        <w:t xml:space="preserve">beqz – branch if zero </w:t>
-      </w:r>
-      <w:r>
-        <w:t>(op = 0000, func = 1011)</w:t>
-      </w:r>
-    </w:p>
-    <w:p>
-      <w:pPr>
-        <w:spacing w:after="0"/>
-      </w:pPr>
-      <w:r>
-        <w:t>Signature: beqz &lt;12 bit imm.&gt;</w:t>
-      </w:r>
-    </w:p>
-    <w:p>
-      <w:pPr>
-        <w:spacing w:after="0"/>
-      </w:pPr>
-      <w:r>
-        <w:t>I-type</w:t>
-      </w:r>
-    </w:p>
-    <w:p>
-      <w:pPr>
-        <w:spacing w:after="0"/>
-      </w:pPr>
-      <w:r>
-        <w:t>If the main register</w:t>
-      </w:r>
-      <w:r>
-        <w:t xml:space="preserve"> equals zero, branches. This branch command can branch ±2048</w:t>
-      </w:r>
-      <w:r>
-        <w:t xml:space="preserve"> </w:t>
-      </w:r>
       <w:r>
         <w:t>instructions</w:t>
       </w:r>
@@ -3673,7 +3577,10 @@
         <w:t xml:space="preserve">– branch if zero </w:t>
       </w:r>
       <w:r>
-        <w:t>(op = 0000, func = 1100)</w:t>
+        <w:t xml:space="preserve">(op = </w:t>
+      </w:r>
+      <w:r>
+        <w:t>1111)</w:t>
       </w:r>
     </w:p>
     <w:p>
@@ -5205,40 +5112,42 @@
     <w:tbl>
       <w:tblPr>
         <w:tblStyle w:val="TableGrid"/>
-        <w:tblW w:w="5430" w:type="pct"/>
+        <w:tblW w:w="5141" w:type="pct"/>
+        <w:tblLayout w:type="fixed"/>
         <w:tblLook w:val="04A0" w:firstRow="1" w:lastRow="0" w:firstColumn="1" w:lastColumn="0" w:noHBand="0" w:noVBand="1"/>
       </w:tblPr>
       <w:tblGrid>
-        <w:gridCol w:w="1149"/>
-        <w:gridCol w:w="1436"/>
-        <w:gridCol w:w="1318"/>
-        <w:gridCol w:w="1411"/>
-        <w:gridCol w:w="1437"/>
-        <w:gridCol w:w="1147"/>
-        <w:gridCol w:w="1330"/>
-        <w:gridCol w:w="1783"/>
-        <w:gridCol w:w="1153"/>
-        <w:gridCol w:w="845"/>
+        <w:gridCol w:w="1053"/>
+        <w:gridCol w:w="948"/>
+        <w:gridCol w:w="1004"/>
+        <w:gridCol w:w="1004"/>
         <w:gridCol w:w="1055"/>
+        <w:gridCol w:w="1286"/>
+        <w:gridCol w:w="1339"/>
+        <w:gridCol w:w="1089"/>
+        <w:gridCol w:w="1094"/>
+        <w:gridCol w:w="1084"/>
+        <w:gridCol w:w="996"/>
+        <w:gridCol w:w="1363"/>
       </w:tblGrid>
       <w:tr>
         <w:tc>
           <w:tcPr>
-            <w:tcW w:w="415" w:type="pct"/>
-          </w:tcPr>
-          <w:p>
-            <w:pPr>
-              <w:rPr>
-                <w:rFonts w:asciiTheme="majorHAnsi" w:hAnsiTheme="majorHAnsi"/>
-                <w:sz w:val="16"/>
-                <w:szCs w:val="16"/>
-              </w:rPr>
-            </w:pPr>
-          </w:p>
-        </w:tc>
-        <w:tc>
-          <w:tcPr>
-            <w:tcW w:w="517" w:type="pct"/>
+            <w:tcW w:w="395" w:type="pct"/>
+          </w:tcPr>
+          <w:p>
+            <w:pPr>
+              <w:rPr>
+                <w:rFonts w:asciiTheme="majorHAnsi" w:hAnsiTheme="majorHAnsi"/>
+                <w:sz w:val="16"/>
+                <w:szCs w:val="16"/>
+              </w:rPr>
+            </w:pPr>
+          </w:p>
+        </w:tc>
+        <w:tc>
+          <w:tcPr>
+            <w:tcW w:w="356" w:type="pct"/>
           </w:tcPr>
           <w:p>
             <w:pPr>
@@ -5260,7 +5169,7 @@
         </w:tc>
         <w:tc>
           <w:tcPr>
-            <w:tcW w:w="475" w:type="pct"/>
+            <w:tcW w:w="377" w:type="pct"/>
           </w:tcPr>
           <w:p>
             <w:pPr>
@@ -5282,7 +5191,7 @@
         </w:tc>
         <w:tc>
           <w:tcPr>
-            <w:tcW w:w="508" w:type="pct"/>
+            <w:tcW w:w="377" w:type="pct"/>
           </w:tcPr>
           <w:p>
             <w:pPr>
@@ -5304,7 +5213,7 @@
         </w:tc>
         <w:tc>
           <w:tcPr>
-            <w:tcW w:w="517" w:type="pct"/>
+            <w:tcW w:w="396" w:type="pct"/>
           </w:tcPr>
           <w:p>
             <w:pPr>
@@ -5326,7 +5235,7 @@
         </w:tc>
         <w:tc>
           <w:tcPr>
-            <w:tcW w:w="414" w:type="pct"/>
+            <w:tcW w:w="483" w:type="pct"/>
           </w:tcPr>
           <w:p>
             <w:pPr>
@@ -5348,7 +5257,7 @@
         </w:tc>
         <w:tc>
           <w:tcPr>
-            <w:tcW w:w="479" w:type="pct"/>
+            <w:tcW w:w="503" w:type="pct"/>
           </w:tcPr>
           <w:p>
             <w:pPr>
@@ -5370,7 +5279,7 @@
         </w:tc>
         <w:tc>
           <w:tcPr>
-            <w:tcW w:w="640" w:type="pct"/>
+            <w:tcW w:w="409" w:type="pct"/>
           </w:tcPr>
           <w:p>
             <w:pPr>
@@ -5392,7 +5301,7 @@
         </w:tc>
         <w:tc>
           <w:tcPr>
-            <w:tcW w:w="416" w:type="pct"/>
+            <w:tcW w:w="410" w:type="pct"/>
           </w:tcPr>
           <w:p>
             <w:pPr>
@@ -5431,7 +5340,7 @@
         </w:tc>
         <w:tc>
           <w:tcPr>
-            <w:tcW w:w="300" w:type="pct"/>
+            <w:tcW w:w="407" w:type="pct"/>
           </w:tcPr>
           <w:p>
             <w:pPr>
@@ -5453,7 +5362,7 @@
         </w:tc>
         <w:tc>
           <w:tcPr>
-            <w:tcW w:w="319" w:type="pct"/>
+            <w:tcW w:w="374" w:type="pct"/>
           </w:tcPr>
           <w:p>
             <w:pPr>
@@ -5470,6 +5379,28 @@
                 <w:szCs w:val="16"/>
               </w:rPr>
               <w:t>JR</w:t>
+            </w:r>
+          </w:p>
+        </w:tc>
+        <w:tc>
+          <w:tcPr>
+            <w:tcW w:w="511" w:type="pct"/>
+          </w:tcPr>
+          <w:p>
+            <w:pPr>
+              <w:rPr>
+                <w:rFonts w:asciiTheme="majorHAnsi" w:hAnsiTheme="majorHAnsi"/>
+                <w:sz w:val="16"/>
+                <w:szCs w:val="16"/>
+              </w:rPr>
+            </w:pPr>
+            <w:r>
+              <w:rPr>
+                <w:rFonts w:asciiTheme="majorHAnsi" w:hAnsiTheme="majorHAnsi"/>
+                <w:sz w:val="16"/>
+                <w:szCs w:val="16"/>
+              </w:rPr>
+              <w:t>Beqz bnez</w:t>
             </w:r>
           </w:p>
         </w:tc>
@@ -5477,7 +5408,7 @@
       <w:tr>
         <w:tc>
           <w:tcPr>
-            <w:tcW w:w="415" w:type="pct"/>
+            <w:tcW w:w="395" w:type="pct"/>
           </w:tcPr>
           <w:p>
             <w:pPr>
@@ -5501,8 +5432,8 @@
         </w:tc>
         <w:tc>
           <w:tcPr>
-            <w:tcW w:w="4585" w:type="pct"/>
-            <w:gridSpan w:val="10"/>
+            <w:tcW w:w="4605" w:type="pct"/>
+            <w:gridSpan w:val="11"/>
           </w:tcPr>
           <w:p>
             <w:pPr>
@@ -5545,7 +5476,7 @@
       <w:tr>
         <w:tc>
           <w:tcPr>
-            <w:tcW w:w="415" w:type="pct"/>
+            <w:tcW w:w="395" w:type="pct"/>
           </w:tcPr>
           <w:p>
             <w:pPr>
@@ -5588,7 +5519,7 @@
         </w:tc>
         <w:tc>
           <w:tcPr>
-            <w:tcW w:w="517" w:type="pct"/>
+            <w:tcW w:w="356" w:type="pct"/>
           </w:tcPr>
           <w:p>
             <w:pPr>
@@ -5644,7 +5575,7 @@
         </w:tc>
         <w:tc>
           <w:tcPr>
-            <w:tcW w:w="475" w:type="pct"/>
+            <w:tcW w:w="377" w:type="pct"/>
           </w:tcPr>
           <w:p>
             <w:pPr>
@@ -5683,7 +5614,7 @@
         </w:tc>
         <w:tc>
           <w:tcPr>
-            <w:tcW w:w="508" w:type="pct"/>
+            <w:tcW w:w="377" w:type="pct"/>
           </w:tcPr>
           <w:p>
             <w:pPr>
@@ -5722,7 +5653,7 @@
         </w:tc>
         <w:tc>
           <w:tcPr>
-            <w:tcW w:w="517" w:type="pct"/>
+            <w:tcW w:w="396" w:type="pct"/>
           </w:tcPr>
           <w:p>
             <w:pPr>
@@ -5778,7 +5709,7 @@
         </w:tc>
         <w:tc>
           <w:tcPr>
-            <w:tcW w:w="414" w:type="pct"/>
+            <w:tcW w:w="483" w:type="pct"/>
           </w:tcPr>
           <w:p>
             <w:pPr>
@@ -5817,7 +5748,7 @@
         </w:tc>
         <w:tc>
           <w:tcPr>
-            <w:tcW w:w="479" w:type="pct"/>
+            <w:tcW w:w="503" w:type="pct"/>
           </w:tcPr>
           <w:p>
             <w:pPr>
@@ -5839,7 +5770,7 @@
         </w:tc>
         <w:tc>
           <w:tcPr>
-            <w:tcW w:w="1056" w:type="pct"/>
+            <w:tcW w:w="820" w:type="pct"/>
             <w:gridSpan w:val="2"/>
           </w:tcPr>
           <w:p>
@@ -5879,7 +5810,7 @@
         </w:tc>
         <w:tc>
           <w:tcPr>
-            <w:tcW w:w="300" w:type="pct"/>
+            <w:tcW w:w="407" w:type="pct"/>
           </w:tcPr>
           <w:p>
             <w:pPr>
@@ -5918,7 +5849,7 @@
         </w:tc>
         <w:tc>
           <w:tcPr>
-            <w:tcW w:w="319" w:type="pct"/>
+            <w:tcW w:w="374" w:type="pct"/>
           </w:tcPr>
           <w:p>
             <w:pPr>
@@ -5935,6 +5866,45 @@
                 <w:szCs w:val="16"/>
               </w:rPr>
               <w:t>PC = Reg[IR[11:9]]</w:t>
+            </w:r>
+          </w:p>
+        </w:tc>
+        <w:tc>
+          <w:tcPr>
+            <w:tcW w:w="511" w:type="pct"/>
+          </w:tcPr>
+          <w:p>
+            <w:pPr>
+              <w:rPr>
+                <w:rFonts w:asciiTheme="majorHAnsi" w:hAnsiTheme="majorHAnsi"/>
+                <w:sz w:val="16"/>
+                <w:szCs w:val="16"/>
+              </w:rPr>
+            </w:pPr>
+            <w:r>
+              <w:rPr>
+                <w:rFonts w:asciiTheme="majorHAnsi" w:hAnsiTheme="majorHAnsi"/>
+                <w:sz w:val="16"/>
+                <w:szCs w:val="16"/>
+              </w:rPr>
+              <w:t>AiA = Reg[0]</w:t>
+            </w:r>
+          </w:p>
+          <w:p>
+            <w:pPr>
+              <w:rPr>
+                <w:rFonts w:asciiTheme="majorHAnsi" w:hAnsiTheme="majorHAnsi"/>
+                <w:sz w:val="16"/>
+                <w:szCs w:val="16"/>
+              </w:rPr>
+            </w:pPr>
+            <w:r>
+              <w:rPr>
+                <w:rFonts w:asciiTheme="majorHAnsi" w:hAnsiTheme="majorHAnsi"/>
+                <w:sz w:val="16"/>
+                <w:szCs w:val="16"/>
+              </w:rPr>
+              <w:t>AiB = 0</w:t>
             </w:r>
           </w:p>
         </w:tc>
@@ -5942,7 +5912,7 @@
       <w:tr>
         <w:tc>
           <w:tcPr>
-            <w:tcW w:w="415" w:type="pct"/>
+            <w:tcW w:w="395" w:type="pct"/>
           </w:tcPr>
           <w:p>
             <w:pPr>
@@ -5966,7 +5936,7 @@
         </w:tc>
         <w:tc>
           <w:tcPr>
-            <w:tcW w:w="992" w:type="pct"/>
+            <w:tcW w:w="733" w:type="pct"/>
             <w:gridSpan w:val="2"/>
           </w:tcPr>
           <w:p>
@@ -5989,7 +5959,7 @@
         </w:tc>
         <w:tc>
           <w:tcPr>
-            <w:tcW w:w="508" w:type="pct"/>
+            <w:tcW w:w="377" w:type="pct"/>
           </w:tcPr>
           <w:p>
             <w:pPr>
@@ -6013,7 +5983,7 @@
         </w:tc>
         <w:tc>
           <w:tcPr>
-            <w:tcW w:w="517" w:type="pct"/>
+            <w:tcW w:w="396" w:type="pct"/>
           </w:tcPr>
           <w:p>
             <w:pPr>
@@ -6036,7 +6006,7 @@
         </w:tc>
         <w:tc>
           <w:tcPr>
-            <w:tcW w:w="414" w:type="pct"/>
+            <w:tcW w:w="483" w:type="pct"/>
           </w:tcPr>
           <w:p>
             <w:pPr>
@@ -6054,6 +6024,14 @@
               </w:rPr>
               <w:t>If (AiA == AiB)</w:t>
             </w:r>
+            <w:r>
+              <w:rPr>
+                <w:rFonts w:asciiTheme="majorHAnsi" w:hAnsiTheme="majorHAnsi"/>
+                <w:sz w:val="16"/>
+                <w:szCs w:val="16"/>
+              </w:rPr>
+              <w:t xml:space="preserve"> (or not equal to)</w:t>
+            </w:r>
           </w:p>
           <w:p>
             <w:pPr>
@@ -6092,7 +6070,7 @@
         </w:tc>
         <w:tc>
           <w:tcPr>
-            <w:tcW w:w="479" w:type="pct"/>
+            <w:tcW w:w="503" w:type="pct"/>
           </w:tcPr>
           <w:p>
             <w:pPr>
@@ -6114,7 +6092,7 @@
         </w:tc>
         <w:tc>
           <w:tcPr>
-            <w:tcW w:w="1056" w:type="pct"/>
+            <w:tcW w:w="820" w:type="pct"/>
             <w:gridSpan w:val="2"/>
           </w:tcPr>
           <w:p>
@@ -6131,24 +6109,115 @@
                 <w:sz w:val="16"/>
                 <w:szCs w:val="16"/>
               </w:rPr>
-              <w:t>ALUO</w:t>
+              <w:t>ALUOut = AiA + AiB</w:t>
+            </w:r>
+          </w:p>
+        </w:tc>
+        <w:tc>
+          <w:tcPr>
+            <w:tcW w:w="407" w:type="pct"/>
+          </w:tcPr>
+          <w:p>
+            <w:pPr>
+              <w:rPr>
+                <w:rFonts w:asciiTheme="majorHAnsi" w:hAnsiTheme="majorHAnsi"/>
+                <w:b/>
+                <w:sz w:val="16"/>
+                <w:szCs w:val="16"/>
+              </w:rPr>
+            </w:pPr>
+            <w:r>
+              <w:rPr>
+                <w:rFonts w:asciiTheme="majorHAnsi" w:hAnsiTheme="majorHAnsi"/>
+                <w:b/>
+                <w:sz w:val="16"/>
+                <w:szCs w:val="16"/>
+              </w:rPr>
+              <w:t>JUMP DONE</w:t>
+            </w:r>
+          </w:p>
+        </w:tc>
+        <w:tc>
+          <w:tcPr>
+            <w:tcW w:w="374" w:type="pct"/>
+          </w:tcPr>
+          <w:p>
+            <w:pPr>
+              <w:rPr>
+                <w:rFonts w:asciiTheme="majorHAnsi" w:hAnsiTheme="majorHAnsi"/>
+                <w:b/>
+                <w:sz w:val="16"/>
+                <w:szCs w:val="16"/>
+              </w:rPr>
+            </w:pPr>
+            <w:r>
+              <w:rPr>
+                <w:rFonts w:asciiTheme="majorHAnsi" w:hAnsiTheme="majorHAnsi"/>
+                <w:b/>
+                <w:sz w:val="16"/>
+                <w:szCs w:val="16"/>
+              </w:rPr>
+              <w:t>JUMP REG DONE</w:t>
+            </w:r>
+          </w:p>
+        </w:tc>
+        <w:tc>
+          <w:tcPr>
+            <w:tcW w:w="511" w:type="pct"/>
+          </w:tcPr>
+          <w:p>
+            <w:pPr>
+              <w:rPr>
+                <w:rFonts w:asciiTheme="majorHAnsi" w:hAnsiTheme="majorHAnsi"/>
+                <w:sz w:val="16"/>
+                <w:szCs w:val="16"/>
+              </w:rPr>
+            </w:pPr>
+            <w:r>
+              <w:rPr>
+                <w:rFonts w:asciiTheme="majorHAnsi" w:hAnsiTheme="majorHAnsi"/>
+                <w:sz w:val="16"/>
+                <w:szCs w:val="16"/>
+              </w:rPr>
+              <w:t>If (AiA == AiB)</w:t>
+            </w:r>
+          </w:p>
+          <w:p>
+            <w:pPr>
+              <w:rPr>
+                <w:rFonts w:asciiTheme="majorHAnsi" w:hAnsiTheme="majorHAnsi"/>
+                <w:sz w:val="16"/>
+                <w:szCs w:val="16"/>
+              </w:rPr>
+            </w:pPr>
+            <w:r>
+              <w:rPr>
+                <w:rFonts w:asciiTheme="majorHAnsi" w:hAnsiTheme="majorHAnsi"/>
+                <w:sz w:val="16"/>
+                <w:szCs w:val="16"/>
+              </w:rPr>
+              <w:t>(or not equal to)</w:t>
             </w:r>
             <w:bookmarkStart w:id="0" w:name="_GoBack"/>
             <w:bookmarkEnd w:id="0"/>
-            <w:r>
-              <w:rPr>
-                <w:rFonts w:asciiTheme="majorHAnsi" w:hAnsiTheme="majorHAnsi"/>
-                <w:sz w:val="16"/>
-                <w:szCs w:val="16"/>
-              </w:rPr>
-              <w:t>ut = AiA + AiB</w:t>
-            </w:r>
-          </w:p>
-        </w:tc>
-        <w:tc>
-          <w:tcPr>
-            <w:tcW w:w="300" w:type="pct"/>
-          </w:tcPr>
+          </w:p>
+          <w:p>
+            <w:pPr>
+              <w:rPr>
+                <w:rFonts w:asciiTheme="majorHAnsi" w:hAnsiTheme="majorHAnsi"/>
+                <w:sz w:val="16"/>
+                <w:szCs w:val="16"/>
+              </w:rPr>
+            </w:pPr>
+            <w:r>
+              <w:rPr>
+                <w:rFonts w:asciiTheme="majorHAnsi" w:hAnsiTheme="majorHAnsi"/>
+                <w:sz w:val="16"/>
+                <w:szCs w:val="16"/>
+              </w:rPr>
+              <w:t>Then: PC = PC + IR[8:0]</w:t>
+            </w:r>
+          </w:p>
           <w:p>
             <w:pPr>
               <w:rPr>
@@ -6161,35 +6230,10 @@
             <w:r>
               <w:rPr>
                 <w:rFonts w:asciiTheme="majorHAnsi" w:hAnsiTheme="majorHAnsi"/>
-                <w:b/>
-                <w:sz w:val="16"/>
-                <w:szCs w:val="16"/>
-              </w:rPr>
-              <w:t>JUMP DONE</w:t>
-            </w:r>
-          </w:p>
-        </w:tc>
-        <w:tc>
-          <w:tcPr>
-            <w:tcW w:w="319" w:type="pct"/>
-          </w:tcPr>
-          <w:p>
-            <w:pPr>
-              <w:rPr>
-                <w:rFonts w:asciiTheme="majorHAnsi" w:hAnsiTheme="majorHAnsi"/>
-                <w:b/>
-                <w:sz w:val="16"/>
-                <w:szCs w:val="16"/>
-              </w:rPr>
-            </w:pPr>
-            <w:r>
-              <w:rPr>
-                <w:rFonts w:asciiTheme="majorHAnsi" w:hAnsiTheme="majorHAnsi"/>
-                <w:b/>
-                <w:sz w:val="16"/>
-                <w:szCs w:val="16"/>
-              </w:rPr>
-              <w:t>JUMP REG DONE</w:t>
+                <w:sz w:val="16"/>
+                <w:szCs w:val="16"/>
+              </w:rPr>
+              <w:t>ELSE: PC = PC</w:t>
             </w:r>
           </w:p>
         </w:tc>
@@ -6197,7 +6241,7 @@
       <w:tr>
         <w:tc>
           <w:tcPr>
-            <w:tcW w:w="415" w:type="pct"/>
+            <w:tcW w:w="395" w:type="pct"/>
           </w:tcPr>
           <w:p>
             <w:pPr>
@@ -6221,7 +6265,7 @@
         </w:tc>
         <w:tc>
           <w:tcPr>
-            <w:tcW w:w="992" w:type="pct"/>
+            <w:tcW w:w="733" w:type="pct"/>
             <w:gridSpan w:val="2"/>
           </w:tcPr>
           <w:p>
@@ -6244,35 +6288,35 @@
         </w:tc>
         <w:tc>
           <w:tcPr>
-            <w:tcW w:w="508" w:type="pct"/>
-          </w:tcPr>
-          <w:p>
-            <w:pPr>
-              <w:rPr>
-                <w:rFonts w:asciiTheme="majorHAnsi" w:hAnsiTheme="majorHAnsi"/>
-                <w:sz w:val="16"/>
-                <w:szCs w:val="16"/>
-              </w:rPr>
-            </w:pPr>
-          </w:p>
-        </w:tc>
-        <w:tc>
-          <w:tcPr>
-            <w:tcW w:w="517" w:type="pct"/>
-          </w:tcPr>
-          <w:p>
-            <w:pPr>
-              <w:rPr>
-                <w:rFonts w:asciiTheme="majorHAnsi" w:hAnsiTheme="majorHAnsi"/>
-                <w:sz w:val="16"/>
-                <w:szCs w:val="16"/>
-              </w:rPr>
-            </w:pPr>
-          </w:p>
-        </w:tc>
-        <w:tc>
-          <w:tcPr>
-            <w:tcW w:w="414" w:type="pct"/>
+            <w:tcW w:w="377" w:type="pct"/>
+          </w:tcPr>
+          <w:p>
+            <w:pPr>
+              <w:rPr>
+                <w:rFonts w:asciiTheme="majorHAnsi" w:hAnsiTheme="majorHAnsi"/>
+                <w:sz w:val="16"/>
+                <w:szCs w:val="16"/>
+              </w:rPr>
+            </w:pPr>
+          </w:p>
+        </w:tc>
+        <w:tc>
+          <w:tcPr>
+            <w:tcW w:w="396" w:type="pct"/>
+          </w:tcPr>
+          <w:p>
+            <w:pPr>
+              <w:rPr>
+                <w:rFonts w:asciiTheme="majorHAnsi" w:hAnsiTheme="majorHAnsi"/>
+                <w:sz w:val="16"/>
+                <w:szCs w:val="16"/>
+              </w:rPr>
+            </w:pPr>
+          </w:p>
+        </w:tc>
+        <w:tc>
+          <w:tcPr>
+            <w:tcW w:w="483" w:type="pct"/>
           </w:tcPr>
           <w:p>
             <w:pPr>
@@ -6295,7 +6339,7 @@
         </w:tc>
         <w:tc>
           <w:tcPr>
-            <w:tcW w:w="479" w:type="pct"/>
+            <w:tcW w:w="503" w:type="pct"/>
           </w:tcPr>
           <w:p>
             <w:pPr>
@@ -6318,7 +6362,7 @@
         </w:tc>
         <w:tc>
           <w:tcPr>
-            <w:tcW w:w="640" w:type="pct"/>
+            <w:tcW w:w="409" w:type="pct"/>
           </w:tcPr>
           <w:p>
             <w:pPr>
@@ -6340,7 +6384,7 @@
         </w:tc>
         <w:tc>
           <w:tcPr>
-            <w:tcW w:w="416" w:type="pct"/>
+            <w:tcW w:w="410" w:type="pct"/>
           </w:tcPr>
           <w:p>
             <w:pPr>
@@ -6362,37 +6406,61 @@
         </w:tc>
         <w:tc>
           <w:tcPr>
-            <w:tcW w:w="300" w:type="pct"/>
-          </w:tcPr>
-          <w:p>
-            <w:pPr>
-              <w:rPr>
-                <w:rFonts w:asciiTheme="majorHAnsi" w:hAnsiTheme="majorHAnsi"/>
-                <w:sz w:val="16"/>
-                <w:szCs w:val="16"/>
-              </w:rPr>
-            </w:pPr>
-          </w:p>
-        </w:tc>
-        <w:tc>
-          <w:tcPr>
-            <w:tcW w:w="319" w:type="pct"/>
-          </w:tcPr>
-          <w:p>
-            <w:pPr>
-              <w:rPr>
-                <w:rFonts w:asciiTheme="majorHAnsi" w:hAnsiTheme="majorHAnsi"/>
-                <w:sz w:val="16"/>
-                <w:szCs w:val="16"/>
-              </w:rPr>
-            </w:pPr>
+            <w:tcW w:w="407" w:type="pct"/>
+          </w:tcPr>
+          <w:p>
+            <w:pPr>
+              <w:rPr>
+                <w:rFonts w:asciiTheme="majorHAnsi" w:hAnsiTheme="majorHAnsi"/>
+                <w:sz w:val="16"/>
+                <w:szCs w:val="16"/>
+              </w:rPr>
+            </w:pPr>
+          </w:p>
+        </w:tc>
+        <w:tc>
+          <w:tcPr>
+            <w:tcW w:w="374" w:type="pct"/>
+          </w:tcPr>
+          <w:p>
+            <w:pPr>
+              <w:rPr>
+                <w:rFonts w:asciiTheme="majorHAnsi" w:hAnsiTheme="majorHAnsi"/>
+                <w:sz w:val="16"/>
+                <w:szCs w:val="16"/>
+              </w:rPr>
+            </w:pPr>
+          </w:p>
+        </w:tc>
+        <w:tc>
+          <w:tcPr>
+            <w:tcW w:w="511" w:type="pct"/>
+          </w:tcPr>
+          <w:p>
+            <w:pPr>
+              <w:rPr>
+                <w:rFonts w:asciiTheme="majorHAnsi" w:hAnsiTheme="majorHAnsi"/>
+                <w:b/>
+                <w:sz w:val="16"/>
+                <w:szCs w:val="16"/>
+              </w:rPr>
+            </w:pPr>
+            <w:r>
+              <w:rPr>
+                <w:rFonts w:asciiTheme="majorHAnsi" w:hAnsiTheme="majorHAnsi"/>
+                <w:b/>
+                <w:sz w:val="16"/>
+                <w:szCs w:val="16"/>
+              </w:rPr>
+              <w:t>Beqz/bnez done</w:t>
+            </w:r>
           </w:p>
         </w:tc>
       </w:tr>
       <w:tr>
         <w:tc>
           <w:tcPr>
-            <w:tcW w:w="415" w:type="pct"/>
+            <w:tcW w:w="395" w:type="pct"/>
           </w:tcPr>
           <w:p>
             <w:pPr>
@@ -6416,91 +6484,91 @@
         </w:tc>
         <w:tc>
           <w:tcPr>
-            <w:tcW w:w="517" w:type="pct"/>
-          </w:tcPr>
-          <w:p>
-            <w:pPr>
-              <w:rPr>
-                <w:rFonts w:asciiTheme="majorHAnsi" w:hAnsiTheme="majorHAnsi"/>
-                <w:sz w:val="16"/>
-                <w:szCs w:val="16"/>
-              </w:rPr>
-            </w:pPr>
-          </w:p>
-        </w:tc>
-        <w:tc>
-          <w:tcPr>
-            <w:tcW w:w="475" w:type="pct"/>
-          </w:tcPr>
-          <w:p>
-            <w:pPr>
-              <w:rPr>
-                <w:rFonts w:asciiTheme="majorHAnsi" w:hAnsiTheme="majorHAnsi"/>
-                <w:sz w:val="16"/>
-                <w:szCs w:val="16"/>
-              </w:rPr>
-            </w:pPr>
-          </w:p>
-        </w:tc>
-        <w:tc>
-          <w:tcPr>
-            <w:tcW w:w="508" w:type="pct"/>
-          </w:tcPr>
-          <w:p>
-            <w:pPr>
-              <w:rPr>
-                <w:rFonts w:asciiTheme="majorHAnsi" w:hAnsiTheme="majorHAnsi"/>
-                <w:sz w:val="16"/>
-                <w:szCs w:val="16"/>
-              </w:rPr>
-            </w:pPr>
-          </w:p>
-        </w:tc>
-        <w:tc>
-          <w:tcPr>
-            <w:tcW w:w="517" w:type="pct"/>
-          </w:tcPr>
-          <w:p>
-            <w:pPr>
-              <w:rPr>
-                <w:rFonts w:asciiTheme="majorHAnsi" w:hAnsiTheme="majorHAnsi"/>
-                <w:sz w:val="16"/>
-                <w:szCs w:val="16"/>
-              </w:rPr>
-            </w:pPr>
-          </w:p>
-        </w:tc>
-        <w:tc>
-          <w:tcPr>
-            <w:tcW w:w="414" w:type="pct"/>
-          </w:tcPr>
-          <w:p>
-            <w:pPr>
-              <w:rPr>
-                <w:rFonts w:asciiTheme="majorHAnsi" w:hAnsiTheme="majorHAnsi"/>
-                <w:sz w:val="16"/>
-                <w:szCs w:val="16"/>
-              </w:rPr>
-            </w:pPr>
-          </w:p>
-        </w:tc>
-        <w:tc>
-          <w:tcPr>
-            <w:tcW w:w="479" w:type="pct"/>
-          </w:tcPr>
-          <w:p>
-            <w:pPr>
-              <w:rPr>
-                <w:rFonts w:asciiTheme="majorHAnsi" w:hAnsiTheme="majorHAnsi"/>
-                <w:sz w:val="16"/>
-                <w:szCs w:val="16"/>
-              </w:rPr>
-            </w:pPr>
-          </w:p>
-        </w:tc>
-        <w:tc>
-          <w:tcPr>
-            <w:tcW w:w="640" w:type="pct"/>
+            <w:tcW w:w="356" w:type="pct"/>
+          </w:tcPr>
+          <w:p>
+            <w:pPr>
+              <w:rPr>
+                <w:rFonts w:asciiTheme="majorHAnsi" w:hAnsiTheme="majorHAnsi"/>
+                <w:sz w:val="16"/>
+                <w:szCs w:val="16"/>
+              </w:rPr>
+            </w:pPr>
+          </w:p>
+        </w:tc>
+        <w:tc>
+          <w:tcPr>
+            <w:tcW w:w="377" w:type="pct"/>
+          </w:tcPr>
+          <w:p>
+            <w:pPr>
+              <w:rPr>
+                <w:rFonts w:asciiTheme="majorHAnsi" w:hAnsiTheme="majorHAnsi"/>
+                <w:sz w:val="16"/>
+                <w:szCs w:val="16"/>
+              </w:rPr>
+            </w:pPr>
+          </w:p>
+        </w:tc>
+        <w:tc>
+          <w:tcPr>
+            <w:tcW w:w="377" w:type="pct"/>
+          </w:tcPr>
+          <w:p>
+            <w:pPr>
+              <w:rPr>
+                <w:rFonts w:asciiTheme="majorHAnsi" w:hAnsiTheme="majorHAnsi"/>
+                <w:sz w:val="16"/>
+                <w:szCs w:val="16"/>
+              </w:rPr>
+            </w:pPr>
+          </w:p>
+        </w:tc>
+        <w:tc>
+          <w:tcPr>
+            <w:tcW w:w="396" w:type="pct"/>
+          </w:tcPr>
+          <w:p>
+            <w:pPr>
+              <w:rPr>
+                <w:rFonts w:asciiTheme="majorHAnsi" w:hAnsiTheme="majorHAnsi"/>
+                <w:sz w:val="16"/>
+                <w:szCs w:val="16"/>
+              </w:rPr>
+            </w:pPr>
+          </w:p>
+        </w:tc>
+        <w:tc>
+          <w:tcPr>
+            <w:tcW w:w="483" w:type="pct"/>
+          </w:tcPr>
+          <w:p>
+            <w:pPr>
+              <w:rPr>
+                <w:rFonts w:asciiTheme="majorHAnsi" w:hAnsiTheme="majorHAnsi"/>
+                <w:sz w:val="16"/>
+                <w:szCs w:val="16"/>
+              </w:rPr>
+            </w:pPr>
+          </w:p>
+        </w:tc>
+        <w:tc>
+          <w:tcPr>
+            <w:tcW w:w="503" w:type="pct"/>
+          </w:tcPr>
+          <w:p>
+            <w:pPr>
+              <w:rPr>
+                <w:rFonts w:asciiTheme="majorHAnsi" w:hAnsiTheme="majorHAnsi"/>
+                <w:sz w:val="16"/>
+                <w:szCs w:val="16"/>
+              </w:rPr>
+            </w:pPr>
+          </w:p>
+        </w:tc>
+        <w:tc>
+          <w:tcPr>
+            <w:tcW w:w="409" w:type="pct"/>
           </w:tcPr>
           <w:p>
             <w:pPr>
@@ -6522,7 +6590,7 @@
         </w:tc>
         <w:tc>
           <w:tcPr>
-            <w:tcW w:w="416" w:type="pct"/>
+            <w:tcW w:w="410" w:type="pct"/>
           </w:tcPr>
           <w:p>
             <w:pPr>
@@ -6545,7 +6613,7 @@
         </w:tc>
         <w:tc>
           <w:tcPr>
-            <w:tcW w:w="300" w:type="pct"/>
+            <w:tcW w:w="407" w:type="pct"/>
           </w:tcPr>
           <w:p>
             <w:pPr>
@@ -6560,7 +6628,22 @@
         </w:tc>
         <w:tc>
           <w:tcPr>
-            <w:tcW w:w="319" w:type="pct"/>
+            <w:tcW w:w="374" w:type="pct"/>
+          </w:tcPr>
+          <w:p>
+            <w:pPr>
+              <w:rPr>
+                <w:rFonts w:asciiTheme="majorHAnsi" w:hAnsiTheme="majorHAnsi"/>
+                <w:b/>
+                <w:sz w:val="16"/>
+                <w:szCs w:val="16"/>
+              </w:rPr>
+            </w:pPr>
+          </w:p>
+        </w:tc>
+        <w:tc>
+          <w:tcPr>
+            <w:tcW w:w="511" w:type="pct"/>
           </w:tcPr>
           <w:p>
             <w:pPr>
@@ -6577,7 +6660,7 @@
       <w:tr>
         <w:tc>
           <w:tcPr>
-            <w:tcW w:w="415" w:type="pct"/>
+            <w:tcW w:w="395" w:type="pct"/>
           </w:tcPr>
           <w:p>
             <w:pPr>
@@ -6601,91 +6684,91 @@
         </w:tc>
         <w:tc>
           <w:tcPr>
-            <w:tcW w:w="517" w:type="pct"/>
-          </w:tcPr>
-          <w:p>
-            <w:pPr>
-              <w:rPr>
-                <w:rFonts w:asciiTheme="majorHAnsi" w:hAnsiTheme="majorHAnsi"/>
-                <w:sz w:val="16"/>
-                <w:szCs w:val="16"/>
-              </w:rPr>
-            </w:pPr>
-          </w:p>
-        </w:tc>
-        <w:tc>
-          <w:tcPr>
-            <w:tcW w:w="475" w:type="pct"/>
-          </w:tcPr>
-          <w:p>
-            <w:pPr>
-              <w:rPr>
-                <w:rFonts w:asciiTheme="majorHAnsi" w:hAnsiTheme="majorHAnsi"/>
-                <w:sz w:val="16"/>
-                <w:szCs w:val="16"/>
-              </w:rPr>
-            </w:pPr>
-          </w:p>
-        </w:tc>
-        <w:tc>
-          <w:tcPr>
-            <w:tcW w:w="508" w:type="pct"/>
-          </w:tcPr>
-          <w:p>
-            <w:pPr>
-              <w:rPr>
-                <w:rFonts w:asciiTheme="majorHAnsi" w:hAnsiTheme="majorHAnsi"/>
-                <w:sz w:val="16"/>
-                <w:szCs w:val="16"/>
-              </w:rPr>
-            </w:pPr>
-          </w:p>
-        </w:tc>
-        <w:tc>
-          <w:tcPr>
-            <w:tcW w:w="517" w:type="pct"/>
-          </w:tcPr>
-          <w:p>
-            <w:pPr>
-              <w:rPr>
-                <w:rFonts w:asciiTheme="majorHAnsi" w:hAnsiTheme="majorHAnsi"/>
-                <w:sz w:val="16"/>
-                <w:szCs w:val="16"/>
-              </w:rPr>
-            </w:pPr>
-          </w:p>
-        </w:tc>
-        <w:tc>
-          <w:tcPr>
-            <w:tcW w:w="414" w:type="pct"/>
-          </w:tcPr>
-          <w:p>
-            <w:pPr>
-              <w:rPr>
-                <w:rFonts w:asciiTheme="majorHAnsi" w:hAnsiTheme="majorHAnsi"/>
-                <w:sz w:val="16"/>
-                <w:szCs w:val="16"/>
-              </w:rPr>
-            </w:pPr>
-          </w:p>
-        </w:tc>
-        <w:tc>
-          <w:tcPr>
-            <w:tcW w:w="479" w:type="pct"/>
-          </w:tcPr>
-          <w:p>
-            <w:pPr>
-              <w:rPr>
-                <w:rFonts w:asciiTheme="majorHAnsi" w:hAnsiTheme="majorHAnsi"/>
-                <w:sz w:val="16"/>
-                <w:szCs w:val="16"/>
-              </w:rPr>
-            </w:pPr>
-          </w:p>
-        </w:tc>
-        <w:tc>
-          <w:tcPr>
-            <w:tcW w:w="640" w:type="pct"/>
+            <w:tcW w:w="356" w:type="pct"/>
+          </w:tcPr>
+          <w:p>
+            <w:pPr>
+              <w:rPr>
+                <w:rFonts w:asciiTheme="majorHAnsi" w:hAnsiTheme="majorHAnsi"/>
+                <w:sz w:val="16"/>
+                <w:szCs w:val="16"/>
+              </w:rPr>
+            </w:pPr>
+          </w:p>
+        </w:tc>
+        <w:tc>
+          <w:tcPr>
+            <w:tcW w:w="377" w:type="pct"/>
+          </w:tcPr>
+          <w:p>
+            <w:pPr>
+              <w:rPr>
+                <w:rFonts w:asciiTheme="majorHAnsi" w:hAnsiTheme="majorHAnsi"/>
+                <w:sz w:val="16"/>
+                <w:szCs w:val="16"/>
+              </w:rPr>
+            </w:pPr>
+          </w:p>
+        </w:tc>
+        <w:tc>
+          <w:tcPr>
+            <w:tcW w:w="377" w:type="pct"/>
+          </w:tcPr>
+          <w:p>
+            <w:pPr>
+              <w:rPr>
+                <w:rFonts w:asciiTheme="majorHAnsi" w:hAnsiTheme="majorHAnsi"/>
+                <w:sz w:val="16"/>
+                <w:szCs w:val="16"/>
+              </w:rPr>
+            </w:pPr>
+          </w:p>
+        </w:tc>
+        <w:tc>
+          <w:tcPr>
+            <w:tcW w:w="396" w:type="pct"/>
+          </w:tcPr>
+          <w:p>
+            <w:pPr>
+              <w:rPr>
+                <w:rFonts w:asciiTheme="majorHAnsi" w:hAnsiTheme="majorHAnsi"/>
+                <w:sz w:val="16"/>
+                <w:szCs w:val="16"/>
+              </w:rPr>
+            </w:pPr>
+          </w:p>
+        </w:tc>
+        <w:tc>
+          <w:tcPr>
+            <w:tcW w:w="483" w:type="pct"/>
+          </w:tcPr>
+          <w:p>
+            <w:pPr>
+              <w:rPr>
+                <w:rFonts w:asciiTheme="majorHAnsi" w:hAnsiTheme="majorHAnsi"/>
+                <w:sz w:val="16"/>
+                <w:szCs w:val="16"/>
+              </w:rPr>
+            </w:pPr>
+          </w:p>
+        </w:tc>
+        <w:tc>
+          <w:tcPr>
+            <w:tcW w:w="503" w:type="pct"/>
+          </w:tcPr>
+          <w:p>
+            <w:pPr>
+              <w:rPr>
+                <w:rFonts w:asciiTheme="majorHAnsi" w:hAnsiTheme="majorHAnsi"/>
+                <w:sz w:val="16"/>
+                <w:szCs w:val="16"/>
+              </w:rPr>
+            </w:pPr>
+          </w:p>
+        </w:tc>
+        <w:tc>
+          <w:tcPr>
+            <w:tcW w:w="409" w:type="pct"/>
           </w:tcPr>
           <w:p>
             <w:pPr>
@@ -6708,35 +6791,49 @@
         </w:tc>
         <w:tc>
           <w:tcPr>
-            <w:tcW w:w="416" w:type="pct"/>
-          </w:tcPr>
-          <w:p>
-            <w:pPr>
-              <w:rPr>
-                <w:rFonts w:asciiTheme="majorHAnsi" w:hAnsiTheme="majorHAnsi"/>
-                <w:sz w:val="16"/>
-                <w:szCs w:val="16"/>
-              </w:rPr>
-            </w:pPr>
-          </w:p>
-        </w:tc>
-        <w:tc>
-          <w:tcPr>
-            <w:tcW w:w="300" w:type="pct"/>
-          </w:tcPr>
-          <w:p>
-            <w:pPr>
-              <w:rPr>
-                <w:rFonts w:asciiTheme="majorHAnsi" w:hAnsiTheme="majorHAnsi"/>
-                <w:sz w:val="16"/>
-                <w:szCs w:val="16"/>
-              </w:rPr>
-            </w:pPr>
-          </w:p>
-        </w:tc>
-        <w:tc>
-          <w:tcPr>
-            <w:tcW w:w="319" w:type="pct"/>
+            <w:tcW w:w="410" w:type="pct"/>
+          </w:tcPr>
+          <w:p>
+            <w:pPr>
+              <w:rPr>
+                <w:rFonts w:asciiTheme="majorHAnsi" w:hAnsiTheme="majorHAnsi"/>
+                <w:sz w:val="16"/>
+                <w:szCs w:val="16"/>
+              </w:rPr>
+            </w:pPr>
+          </w:p>
+        </w:tc>
+        <w:tc>
+          <w:tcPr>
+            <w:tcW w:w="407" w:type="pct"/>
+          </w:tcPr>
+          <w:p>
+            <w:pPr>
+              <w:rPr>
+                <w:rFonts w:asciiTheme="majorHAnsi" w:hAnsiTheme="majorHAnsi"/>
+                <w:sz w:val="16"/>
+                <w:szCs w:val="16"/>
+              </w:rPr>
+            </w:pPr>
+          </w:p>
+        </w:tc>
+        <w:tc>
+          <w:tcPr>
+            <w:tcW w:w="374" w:type="pct"/>
+          </w:tcPr>
+          <w:p>
+            <w:pPr>
+              <w:rPr>
+                <w:rFonts w:asciiTheme="majorHAnsi" w:hAnsiTheme="majorHAnsi"/>
+                <w:sz w:val="16"/>
+                <w:szCs w:val="16"/>
+              </w:rPr>
+            </w:pPr>
+          </w:p>
+        </w:tc>
+        <w:tc>
+          <w:tcPr>
+            <w:tcW w:w="511" w:type="pct"/>
           </w:tcPr>
           <w:p>
             <w:pPr>
@@ -6773,6 +6870,7 @@
         <w:contextualSpacing/>
       </w:pPr>
       <w:r>
+        <w:lastRenderedPageBreak/>
         <w:t>This documentation walks through brief examples of how each command in the RTL will work.</w:t>
       </w:r>
     </w:p>
@@ -6793,7 +6891,6 @@
           <w:b/>
           <w:u w:val="single"/>
         </w:rPr>
-        <w:lastRenderedPageBreak/>
         <w:t>R-Type (</w:t>
       </w:r>
       <w:r>
@@ -7396,6 +7493,7 @@
         <w:rPr>
           <w:b/>
         </w:rPr>
+        <w:lastRenderedPageBreak/>
         <w:t>Mem/Reg</w:t>
       </w:r>
       <w:r>
@@ -7432,7 +7530,6 @@
         <w:rPr>
           <w:b/>
         </w:rPr>
-        <w:lastRenderedPageBreak/>
         <w:t>Fetch</w:t>
       </w:r>
       <w:r>
@@ -7993,6 +8090,7 @@
         <w:rPr>
           <w:b/>
         </w:rPr>
+        <w:lastRenderedPageBreak/>
         <w:t>Fetch</w:t>
       </w:r>
       <w:r>
@@ -8030,7 +8128,6 @@
         <w:rPr>
           <w:b/>
         </w:rPr>
-        <w:lastRenderedPageBreak/>
         <w:t>Decode</w:t>
       </w:r>
       <w:r>
@@ -8561,6 +8658,7 @@
         <w:rPr>
           <w:rFonts w:ascii="Calibri" w:hAnsi="Calibri" w:cs="Calibri"/>
         </w:rPr>
+        <w:lastRenderedPageBreak/>
         <w:t>comparison comes back false, that even if branch is turned on, the branch value will NOT be added to</w:t>
       </w:r>
     </w:p>
@@ -8595,7 +8693,6 @@
         <w:rPr>
           <w:rFonts w:ascii="Calibri" w:hAnsi="Calibri" w:cs="Calibri"/>
         </w:rPr>
-        <w:lastRenderedPageBreak/>
         <w:t>input wire will be set to different values, both some positive and negative values, and the zero, one, and</w:t>
       </w:r>
     </w:p>
@@ -9685,7 +9782,14 @@
         <w:rPr>
           <w:rFonts w:ascii="Calibri" w:hAnsi="Calibri" w:cs="Calibri"/>
         </w:rPr>
-        <w:t>we know that the ALU works correctly, we can simply set ALUOut to hol</w:t>
+        <w:t xml:space="preserve">we know that the ALU works correctly, we can simply set </w:t>
+      </w:r>
+      <w:r>
+        <w:rPr>
+          <w:rFonts w:ascii="Calibri" w:hAnsi="Calibri" w:cs="Calibri"/>
+        </w:rPr>
+        <w:lastRenderedPageBreak/>
+        <w:t>ALUOut to hol</w:t>
       </w:r>
       <w:r>
         <w:rPr>
@@ -9709,7 +9813,6 @@
         <w:rPr>
           <w:rFonts w:ascii="Calibri" w:hAnsi="Calibri" w:cs="Calibri"/>
         </w:rPr>
-        <w:lastRenderedPageBreak/>
         <w:t>writing to the register file takes two cycles, so we will have to set up an im</w:t>
       </w:r>
       <w:r>

</xml_diff>

<commit_message>
added set less than (slti) pseudoinstruction
</commit_message>
<xml_diff>
--- a/Official Design Documentation_LANDSCAPE.docx
+++ b/Official Design Documentation_LANDSCAPE.docx
@@ -1412,7 +1412,7 @@
           </w:tcPr>
           <w:p>
             <w:r>
-              <w:t>sra (shift right arithmetic)</w:t>
+              <w:t>beqz</w:t>
             </w:r>
           </w:p>
         </w:tc>
@@ -1457,13 +1457,7 @@
           </w:tcPr>
           <w:p>
             <w:r>
-              <w:t>slt</w:t>
-            </w:r>
-            <w:r>
-              <w:t>i</w:t>
-            </w:r>
-            <w:r>
-              <w:t xml:space="preserve"> (set less than)</w:t>
+              <w:t>bneq</w:t>
             </w:r>
           </w:p>
         </w:tc>
@@ -1748,7 +1742,6 @@
               <w:jc w:val="center"/>
             </w:pPr>
             <w:r>
-              <w:lastRenderedPageBreak/>
               <w:t>0011</w:t>
             </w:r>
           </w:p>
@@ -1787,9 +1780,6 @@
             <w:pPr>
               <w:jc w:val="center"/>
             </w:pPr>
-            <w:r>
-              <w:t>brqz (branch if zero)</w:t>
-            </w:r>
           </w:p>
         </w:tc>
       </w:tr>
@@ -1803,6 +1793,7 @@
               <w:jc w:val="center"/>
             </w:pPr>
             <w:r>
+              <w:lastRenderedPageBreak/>
               <w:t>0100</w:t>
             </w:r>
           </w:p>
@@ -1841,9 +1832,6 @@
             <w:pPr>
               <w:jc w:val="center"/>
             </w:pPr>
-            <w:r>
-              <w:t>bnez (branch not zero)</w:t>
-            </w:r>
           </w:p>
         </w:tc>
       </w:tr>
@@ -3517,7 +3505,10 @@
         <w:spacing w:after="0"/>
       </w:pPr>
       <w:r>
-        <w:t>Signature: beqz &lt;12 bit imm.&gt;</w:t>
+        <w:t>Signature: beqz &lt;9</w:t>
+      </w:r>
+      <w:r>
+        <w:t xml:space="preserve"> bit imm.&gt;</w:t>
       </w:r>
     </w:p>
     <w:p>
@@ -3526,7 +3517,13 @@
       </w:pPr>
       <w:r>
         <w:lastRenderedPageBreak/>
-        <w:t>I-type</w:t>
+        <w:t>I</w:t>
+      </w:r>
+      <w:r>
+        <w:t>R</w:t>
+      </w:r>
+      <w:r>
+        <w:t>-type</w:t>
       </w:r>
     </w:p>
     <w:p>
@@ -3537,7 +3534,10 @@
         <w:t>If the main register</w:t>
       </w:r>
       <w:r>
-        <w:t xml:space="preserve"> equals zero, branches. This branch command can branch ±2048</w:t>
+        <w:t xml:space="preserve"> equals zero, branches. This branch command can branch ±</w:t>
+      </w:r>
+      <w:r>
+        <w:t>256</w:t>
       </w:r>
       <w:r>
         <w:t xml:space="preserve"> </w:t>
@@ -3588,15 +3588,24 @@
         <w:spacing w:after="0"/>
       </w:pPr>
       <w:r>
-        <w:t>Signature: bnez &lt;12 bit imm.&gt;</w:t>
-      </w:r>
-    </w:p>
-    <w:p>
-      <w:pPr>
-        <w:spacing w:after="0"/>
-      </w:pPr>
-      <w:r>
-        <w:t>I-type</w:t>
+        <w:t>Signature: bnez &lt;9</w:t>
+      </w:r>
+      <w:r>
+        <w:t xml:space="preserve"> bit imm.&gt;</w:t>
+      </w:r>
+    </w:p>
+    <w:p>
+      <w:pPr>
+        <w:spacing w:after="0"/>
+      </w:pPr>
+      <w:r>
+        <w:t>I</w:t>
+      </w:r>
+      <w:r>
+        <w:t>R</w:t>
+      </w:r>
+      <w:r>
+        <w:t>-type</w:t>
       </w:r>
     </w:p>
     <w:p>
@@ -3610,7 +3619,13 @@
         <w:t>does not</w:t>
       </w:r>
       <w:r>
-        <w:t xml:space="preserve"> zero, branches. This branch command can branch ±2048 instructions from PC+1</w:t>
+        <w:t xml:space="preserve"> zero, branches. This branch command can branch ±</w:t>
+      </w:r>
+      <w:r>
+        <w:t>256</w:t>
+      </w:r>
+      <w:r>
+        <w:t xml:space="preserve"> instructions from PC+1</w:t>
       </w:r>
     </w:p>
     <w:p>
@@ -3653,6 +3668,7 @@
     <w:p>
       <w:pPr>
         <w:spacing w:after="0"/>
+        <w:ind w:firstLine="720"/>
       </w:pPr>
       <w:r>
         <w:rPr>
@@ -4120,6 +4136,7 @@
     <w:p>
       <w:pPr>
         <w:spacing w:after="0"/>
+        <w:ind w:firstLine="720"/>
         <w:rPr>
           <w:b/>
         </w:rPr>
@@ -4273,11 +4290,7 @@
     <w:p>
       <w:pPr>
         <w:spacing w:after="0"/>
-      </w:pPr>
-    </w:p>
-    <w:p>
-      <w:pPr>
-        <w:spacing w:after="0"/>
+        <w:ind w:firstLine="720"/>
         <w:rPr>
           <w:b/>
         </w:rPr>
@@ -4381,6 +4394,7 @@
     <w:p>
       <w:pPr>
         <w:spacing w:after="0"/>
+        <w:ind w:firstLine="720"/>
         <w:rPr>
           <w:b/>
         </w:rPr>
@@ -4430,6 +4444,9 @@
     </w:p>
     <w:p>
       <w:pPr>
+        <w:tabs>
+          <w:tab w:val="left" w:pos="540"/>
+        </w:tabs>
         <w:spacing w:after="0"/>
       </w:pPr>
       <w:r>
@@ -4438,24 +4455,37 @@
     </w:p>
     <w:p>
       <w:pPr>
-        <w:spacing w:after="0"/>
-        <w:ind w:firstLine="720"/>
-      </w:pPr>
+        <w:tabs>
+          <w:tab w:val="left" w:pos="360"/>
+        </w:tabs>
+        <w:spacing w:after="0"/>
+      </w:pPr>
+      <w:r>
+        <w:tab/>
+      </w:r>
       <w:r>
         <w:t>copy $m, $r2</w:t>
       </w:r>
     </w:p>
     <w:p>
       <w:pPr>
-        <w:spacing w:after="0"/>
-        <w:ind w:firstLine="720"/>
-      </w:pPr>
+        <w:tabs>
+          <w:tab w:val="left" w:pos="360"/>
+        </w:tabs>
+        <w:spacing w:after="0"/>
+      </w:pPr>
+      <w:r>
+        <w:tab/>
+      </w:r>
       <w:r>
         <w:t>li 0</w:t>
       </w:r>
     </w:p>
     <w:p>
       <w:pPr>
+        <w:tabs>
+          <w:tab w:val="left" w:pos="360"/>
+        </w:tabs>
         <w:spacing w:after="0"/>
       </w:pPr>
       <w:r>
@@ -4464,57 +4494,88 @@
     </w:p>
     <w:p>
       <w:pPr>
-        <w:spacing w:after="0"/>
-        <w:ind w:firstLine="720"/>
-      </w:pPr>
+        <w:tabs>
+          <w:tab w:val="left" w:pos="360"/>
+        </w:tabs>
+        <w:spacing w:after="0"/>
+      </w:pPr>
+      <w:r>
+        <w:tab/>
+      </w:r>
       <w:r>
         <w:t>copy $r1, $r2</w:t>
       </w:r>
     </w:p>
     <w:p>
       <w:pPr>
-        <w:spacing w:after="0"/>
-        <w:ind w:firstLine="720"/>
-      </w:pPr>
+        <w:tabs>
+          <w:tab w:val="left" w:pos="360"/>
+        </w:tabs>
+        <w:spacing w:after="0"/>
+      </w:pPr>
+      <w:r>
+        <w:tab/>
+      </w:r>
       <w:r>
         <w:t>copy $m, $at</w:t>
       </w:r>
     </w:p>
     <w:p>
       <w:pPr>
-        <w:spacing w:after="0"/>
-        <w:ind w:firstLine="720"/>
+        <w:tabs>
+          <w:tab w:val="left" w:pos="360"/>
+        </w:tabs>
+        <w:spacing w:after="0"/>
+      </w:pPr>
+      <w:r>
+        <w:tab/>
+      </w:r>
+      <w:r>
+        <w:t>li 0</w:t>
+      </w:r>
+    </w:p>
+    <w:p>
+      <w:pPr>
+        <w:tabs>
+          <w:tab w:val="left" w:pos="360"/>
+        </w:tabs>
+        <w:spacing w:after="0"/>
       </w:pPr>
       <w:r>
         <w:lastRenderedPageBreak/>
-        <w:t>li 0</w:t>
-      </w:r>
-    </w:p>
-    <w:p>
-      <w:pPr>
-        <w:spacing w:after="0"/>
-        <w:ind w:firstLine="720"/>
-      </w:pPr>
+        <w:tab/>
+      </w:r>
       <w:r>
         <w:t>copy $m $r1</w:t>
       </w:r>
     </w:p>
     <w:p>
       <w:pPr>
-        <w:spacing w:after="0"/>
-        <w:ind w:firstLine="720"/>
-      </w:pPr>
+        <w:tabs>
+          <w:tab w:val="left" w:pos="360"/>
+        </w:tabs>
+        <w:spacing w:after="0"/>
+      </w:pPr>
+      <w:r>
+        <w:tab/>
+      </w:r>
       <w:r>
         <w:t>copy $at, $m</w:t>
       </w:r>
     </w:p>
     <w:p>
       <w:pPr>
-        <w:spacing w:after="0"/>
-      </w:pPr>
-    </w:p>
-    <w:p>
-      <w:pPr>
+        <w:tabs>
+          <w:tab w:val="left" w:pos="360"/>
+        </w:tabs>
+        <w:spacing w:after="0"/>
+      </w:pPr>
+    </w:p>
+    <w:p>
+      <w:pPr>
+        <w:tabs>
+          <w:tab w:val="left" w:pos="360"/>
+        </w:tabs>
         <w:spacing w:after="0"/>
         <w:rPr>
           <w:b/>
@@ -4529,6 +4590,9 @@
     </w:p>
     <w:p>
       <w:pPr>
+        <w:tabs>
+          <w:tab w:val="left" w:pos="360"/>
+        </w:tabs>
         <w:spacing w:after="0"/>
       </w:pPr>
       <w:r>
@@ -4537,6 +4601,9 @@
     </w:p>
     <w:p>
       <w:pPr>
+        <w:tabs>
+          <w:tab w:val="left" w:pos="360"/>
+        </w:tabs>
         <w:spacing w:after="0"/>
       </w:pPr>
       <w:r>
@@ -4546,6 +4613,9 @@
     </w:p>
     <w:p>
       <w:pPr>
+        <w:tabs>
+          <w:tab w:val="left" w:pos="360"/>
+        </w:tabs>
         <w:spacing w:after="0"/>
       </w:pPr>
       <w:r>
@@ -4555,6 +4625,9 @@
     </w:p>
     <w:p>
       <w:pPr>
+        <w:tabs>
+          <w:tab w:val="left" w:pos="360"/>
+        </w:tabs>
         <w:spacing w:after="0"/>
       </w:pPr>
       <w:r>
@@ -4563,6 +4636,9 @@
     </w:p>
     <w:p>
       <w:pPr>
+        <w:tabs>
+          <w:tab w:val="left" w:pos="360"/>
+        </w:tabs>
         <w:spacing w:after="0"/>
       </w:pPr>
       <w:r>
@@ -4572,6 +4648,9 @@
     </w:p>
     <w:p>
       <w:pPr>
+        <w:tabs>
+          <w:tab w:val="left" w:pos="360"/>
+        </w:tabs>
         <w:spacing w:after="0"/>
       </w:pPr>
       <w:r>
@@ -4587,6 +4666,9 @@
     </w:p>
     <w:p>
       <w:pPr>
+        <w:tabs>
+          <w:tab w:val="left" w:pos="360"/>
+        </w:tabs>
         <w:spacing w:after="0"/>
       </w:pPr>
       <w:r>
@@ -4596,6 +4678,9 @@
     </w:p>
     <w:p>
       <w:pPr>
+        <w:tabs>
+          <w:tab w:val="left" w:pos="360"/>
+        </w:tabs>
         <w:spacing w:after="0"/>
       </w:pPr>
       <w:r>
@@ -4605,6 +4690,9 @@
     </w:p>
     <w:p>
       <w:pPr>
+        <w:tabs>
+          <w:tab w:val="left" w:pos="360"/>
+        </w:tabs>
         <w:spacing w:after="0"/>
       </w:pPr>
       <w:r>
@@ -4615,124 +4703,243 @@
     <w:p>
       <w:pPr>
         <w:spacing w:after="0"/>
-      </w:pPr>
-    </w:p>
-    <w:p>
-      <w:pPr>
-        <w:spacing w:after="0"/>
-      </w:pPr>
-    </w:p>
-    <w:p>
-      <w:pPr>
-        <w:spacing w:after="0"/>
-      </w:pPr>
-    </w:p>
-    <w:p>
-      <w:pPr>
-        <w:spacing w:after="0"/>
-      </w:pPr>
-    </w:p>
-    <w:p>
-      <w:pPr>
-        <w:spacing w:after="0"/>
-      </w:pPr>
-    </w:p>
-    <w:p>
-      <w:pPr>
-        <w:spacing w:after="0"/>
-      </w:pPr>
-    </w:p>
-    <w:p>
-      <w:pPr>
-        <w:spacing w:after="0"/>
-      </w:pPr>
-    </w:p>
-    <w:p>
-      <w:pPr>
-        <w:spacing w:after="0"/>
-      </w:pPr>
-    </w:p>
-    <w:p>
-      <w:pPr>
-        <w:spacing w:after="0"/>
-      </w:pPr>
-    </w:p>
-    <w:p>
-      <w:pPr>
-        <w:spacing w:after="0"/>
-      </w:pPr>
-    </w:p>
-    <w:p>
-      <w:pPr>
-        <w:spacing w:after="0"/>
-      </w:pPr>
-    </w:p>
-    <w:p>
-      <w:pPr>
-        <w:spacing w:after="0"/>
-      </w:pPr>
-    </w:p>
-    <w:p>
-      <w:pPr>
-        <w:spacing w:after="0"/>
-      </w:pPr>
-    </w:p>
-    <w:p>
-      <w:pPr>
-        <w:spacing w:after="0"/>
-      </w:pPr>
-    </w:p>
-    <w:p>
-      <w:pPr>
-        <w:spacing w:after="0"/>
-      </w:pPr>
-    </w:p>
-    <w:p>
-      <w:pPr>
-        <w:spacing w:after="0"/>
-      </w:pPr>
-    </w:p>
-    <w:p>
-      <w:pPr>
-        <w:spacing w:after="0"/>
-      </w:pPr>
-    </w:p>
-    <w:p>
-      <w:pPr>
-        <w:spacing w:after="0"/>
-      </w:pPr>
-    </w:p>
-    <w:p>
-      <w:pPr>
-        <w:spacing w:after="0"/>
-      </w:pPr>
-    </w:p>
-    <w:p>
-      <w:pPr>
-        <w:spacing w:after="0"/>
-      </w:pPr>
-    </w:p>
-    <w:p>
-      <w:pPr>
-        <w:spacing w:after="0"/>
-      </w:pPr>
-    </w:p>
-    <w:p>
-      <w:pPr>
-        <w:spacing w:after="0"/>
-      </w:pPr>
-    </w:p>
-    <w:p>
-      <w:pPr>
-        <w:spacing w:after="0"/>
-      </w:pPr>
-    </w:p>
-    <w:p>
-      <w:pPr>
-        <w:spacing w:after="0"/>
-        <w:rPr>
-          <w:b/>
-        </w:rPr>
+        <w:ind w:firstLine="720"/>
+        <w:rPr>
+          <w:b/>
+        </w:rPr>
+      </w:pPr>
+    </w:p>
+    <w:p>
+      <w:pPr>
+        <w:spacing w:after="0"/>
+        <w:ind w:firstLine="720"/>
+        <w:rPr>
+          <w:b/>
+        </w:rPr>
+      </w:pPr>
+      <w:r>
+        <w:rPr>
+          <w:b/>
+        </w:rPr>
+        <w:t>slti – set less than immediate</w:t>
+      </w:r>
+    </w:p>
+    <w:p>
+      <w:pPr>
+        <w:spacing w:after="0"/>
+      </w:pPr>
+      <w:r>
+        <w:t>slti sets a 1 in the given register if the value in the main reg is less than the given immediate number.</w:t>
+      </w:r>
+    </w:p>
+    <w:p>
+      <w:pPr>
+        <w:spacing w:after="0"/>
+      </w:pPr>
+      <w:r>
+        <w:t>Slti $r, &lt;</w:t>
+      </w:r>
+      <w:r>
+        <w:t xml:space="preserve">12 bit </w:t>
+      </w:r>
+      <w:r>
+        <w:t>immediate&gt;</w:t>
+      </w:r>
+    </w:p>
+    <w:p>
+      <w:pPr>
+        <w:spacing w:after="0"/>
+      </w:pPr>
+    </w:p>
+    <w:p>
+      <w:pPr>
+        <w:spacing w:after="0"/>
+      </w:pPr>
+      <w:r>
+        <w:rPr>
+          <w:b/>
+        </w:rPr>
+        <w:t>Assembly Instructions</w:t>
+      </w:r>
+      <w:r>
+        <w:t>:</w:t>
+      </w:r>
+    </w:p>
+    <w:p>
+      <w:pPr>
+        <w:spacing w:after="0"/>
+      </w:pPr>
+      <w:r>
+        <w:t>c</w:t>
+      </w:r>
+      <w:r>
+        <w:t xml:space="preserve">opy </w:t>
+      </w:r>
+      <w:r>
+        <w:t>$m, $r</w:t>
+      </w:r>
+      <w:r>
+        <w:tab/>
+      </w:r>
+      <w:r>
+        <w:tab/>
+        <w:t># store $m in given reg. The reg is used to store a flag later, and is therefore safe to overwrite in the pseudoinstruction,</w:t>
+      </w:r>
+    </w:p>
+    <w:p>
+      <w:pPr>
+        <w:spacing w:after="0"/>
+      </w:pPr>
+      <w:r>
+        <w:t>l</w:t>
+      </w:r>
+      <w:r>
+        <w:t>i &lt;immediate&gt;</w:t>
+      </w:r>
+      <w:r>
+        <w:tab/>
+      </w:r>
+      <w:r>
+        <w:tab/>
+        <w:t># load immediate</w:t>
+      </w:r>
+    </w:p>
+    <w:p>
+      <w:pPr>
+        <w:spacing w:after="0"/>
+      </w:pPr>
+      <w:r>
+        <w:t>c</w:t>
+      </w:r>
+      <w:r>
+        <w:t>opy $</w:t>
+      </w:r>
+      <w:r>
+        <w:t>m, $at</w:t>
+      </w:r>
+      <w:r>
+        <w:tab/>
+      </w:r>
+      <w:r>
+        <w:tab/>
+        <w:t># place immediate in $at</w:t>
+      </w:r>
+    </w:p>
+    <w:p>
+      <w:pPr>
+        <w:spacing w:after="0"/>
+      </w:pPr>
+      <w:r>
+        <w:t>c</w:t>
+      </w:r>
+      <w:r>
+        <w:t>opy $r, $m</w:t>
+      </w:r>
+      <w:r>
+        <w:tab/>
+      </w:r>
+      <w:r>
+        <w:tab/>
+        <w:t># restore $m</w:t>
+      </w:r>
+    </w:p>
+    <w:p>
+      <w:pPr>
+        <w:spacing w:after="0"/>
+      </w:pPr>
+      <w:r>
+        <w:t>s</w:t>
+      </w:r>
+      <w:r>
+        <w:t>lt $at</w:t>
+      </w:r>
+      <w:r>
+        <w:t>, $r</w:t>
+      </w:r>
+      <w:r>
+        <w:tab/>
+      </w:r>
+      <w:r>
+        <w:tab/>
+        <w:t># sets less than.</w:t>
+      </w:r>
+    </w:p>
+    <w:p>
+      <w:pPr>
+        <w:spacing w:after="0"/>
+      </w:pPr>
+    </w:p>
+    <w:p>
+      <w:pPr>
+        <w:spacing w:after="0"/>
+        <w:rPr>
+          <w:b/>
+        </w:rPr>
+      </w:pPr>
+      <w:r>
+        <w:rPr>
+          <w:b/>
+        </w:rPr>
+        <w:t>Machine Code:</w:t>
+      </w:r>
+    </w:p>
+    <w:p>
+      <w:pPr>
+        <w:spacing w:after="0"/>
+      </w:pPr>
+      <w:r>
+        <w:t>0</w:t>
+      </w:r>
+      <w:r>
+        <w:t>000 000 011 &lt;$r&gt;</w:t>
+      </w:r>
+      <w:r>
+        <w:t xml:space="preserve"> xx</w:t>
+      </w:r>
+    </w:p>
+    <w:p>
+      <w:pPr>
+        <w:spacing w:after="0"/>
+      </w:pPr>
+      <w:r>
+        <w:t>1000 &lt;immediate&gt;</w:t>
+      </w:r>
+    </w:p>
+    <w:p>
+      <w:pPr>
+        <w:spacing w:after="0"/>
+      </w:pPr>
+      <w:r>
+        <w:t xml:space="preserve">0000 000 </w:t>
+      </w:r>
+      <w:r>
+        <w:t>011 0110 xx</w:t>
+      </w:r>
+    </w:p>
+    <w:p>
+      <w:pPr>
+        <w:spacing w:after="0"/>
+      </w:pPr>
+      <w:r>
+        <w:t>0000 &lt;$r&gt; 000 0110 xx</w:t>
+      </w:r>
+    </w:p>
+    <w:p>
+      <w:pPr>
+        <w:spacing w:after="0"/>
+      </w:pPr>
+      <w:r>
+        <w:t>0000 011 &lt;$r&gt; 1001</w:t>
+      </w:r>
+      <w:r>
+        <w:t xml:space="preserve"> xx</w:t>
+      </w:r>
+      <w:bookmarkStart w:id="0" w:name="_GoBack"/>
+      <w:bookmarkEnd w:id="0"/>
+    </w:p>
+    <w:p>
+      <w:pPr>
+        <w:spacing w:after="0"/>
       </w:pPr>
     </w:p>
     <w:p>
@@ -4747,6 +4954,7 @@
         <w:rPr>
           <w:b/>
         </w:rPr>
+        <w:lastRenderedPageBreak/>
         <w:t>Datapath Components:</w:t>
       </w:r>
     </w:p>
@@ -4900,20 +5108,35 @@
         <w:t>reg</w:t>
       </w:r>
       <w:r>
-        <w:t xml:space="preserve">. Regw is the signal for register writing. If it </w:t>
-      </w:r>
-      <w:r>
+        <w:t>. Regw is the signal for register writing. If it is turned on the value output by the main ALU is stored in the main register. If it is off writing to the main register is disabled</w:t>
+      </w:r>
+      <w:r>
+        <w:t>.</w:t>
+      </w:r>
+      <w:r>
+        <w:t xml:space="preserve"> The ra1 takes in bits [7:5] which chooses the register in both R and IR type instructions. Ra2 takes in bits [4:2]</w:t>
+      </w:r>
+      <w:r>
+        <w:t xml:space="preserve">, which are chooses the second register for R type instructions. The register file outputs two sets of 16 bits, the contents of the registers. </w:t>
+      </w:r>
+    </w:p>
+    <w:p>
+      <w:pPr>
+        <w:spacing w:after="0" w:line="480" w:lineRule="auto"/>
+        <w:contextualSpacing/>
+      </w:pPr>
+      <w:r>
+        <w:rPr>
+          <w:b/>
+        </w:rPr>
         <w:lastRenderedPageBreak/>
-        <w:t>is turned on the value output by the main ALU is stored in the main register. If it is off writing to the main register is disabled</w:t>
-      </w:r>
-      <w:r>
-        <w:t>.</w:t>
-      </w:r>
-      <w:r>
-        <w:t xml:space="preserve"> The ra1 takes in bits [7:5] which chooses the register in both R and IR type instructions. Ra2 takes in bits [4:2]</w:t>
-      </w:r>
-      <w:r>
-        <w:t xml:space="preserve">, which are chooses the second register for R type instructions. The register file outputs two sets of 16 bits, the contents of the registers. </w:t>
+        <w:t>ALUinA, ALUinB:</w:t>
+      </w:r>
+      <w:r>
+        <w:t xml:space="preserve"> These are both registers that take the output from the register file to store the values between cycles and then output those values to the ALU.</w:t>
+      </w:r>
+      <w:r>
+        <w:t xml:space="preserve"> Takes in and outputs 16 bits.</w:t>
       </w:r>
     </w:p>
     <w:p>
@@ -4925,13 +5148,28 @@
         <w:rPr>
           <w:b/>
         </w:rPr>
-        <w:t>ALUinA, ALUinB:</w:t>
-      </w:r>
-      <w:r>
-        <w:t xml:space="preserve"> These are both registers that take the output from the register file to store the values between cycles and then output those values to the ALU.</w:t>
-      </w:r>
-      <w:r>
-        <w:t xml:space="preserve"> Takes in and outputs 16 bits.</w:t>
+        <w:t xml:space="preserve">ALU Main: </w:t>
+      </w:r>
+      <w:r>
+        <w:t xml:space="preserve">ALU Main is the main ALU in the processor. </w:t>
+      </w:r>
+      <w:r>
+        <w:t xml:space="preserve">The </w:t>
+      </w:r>
+      <w:r>
+        <w:t xml:space="preserve">values stored in ALUinA, </w:t>
+      </w:r>
+      <w:r>
+        <w:t>ALUinB, the</w:t>
+      </w:r>
+      <w:r>
+        <w:t xml:space="preserve"> sign extended immediate value are inputs for the ALU, and are chosen depending on the type of instruction. </w:t>
+      </w:r>
+      <w:r>
+        <w:t xml:space="preserve">The ALU outputs the result of the computation. The ALU takes in ALU control, which tells the ALU which operation to perform. </w:t>
+      </w:r>
+      <w:r>
+        <w:t xml:space="preserve"> ALU main takes in two sets of 16 bits and outputs a 16 bit answer. It also outputs a 1 bit, isZero which is used for branches. </w:t>
       </w:r>
     </w:p>
     <w:p>
@@ -4943,28 +5181,13 @@
         <w:rPr>
           <w:b/>
         </w:rPr>
-        <w:t xml:space="preserve">ALU Main: </w:t>
-      </w:r>
-      <w:r>
-        <w:t xml:space="preserve">ALU Main is the main ALU in the processor. </w:t>
-      </w:r>
-      <w:r>
-        <w:t xml:space="preserve">The </w:t>
-      </w:r>
-      <w:r>
-        <w:t xml:space="preserve">values stored in ALUinA, </w:t>
-      </w:r>
-      <w:r>
-        <w:t>ALUinB, the</w:t>
-      </w:r>
-      <w:r>
-        <w:t xml:space="preserve"> sign extended immediate value are inputs for the ALU, and are chosen depending on the type of instruction. </w:t>
-      </w:r>
-      <w:r>
-        <w:t xml:space="preserve">The ALU outputs the result of the computation. The ALU takes in ALU control, which tells the ALU which operation to perform. </w:t>
-      </w:r>
-      <w:r>
-        <w:t xml:space="preserve"> ALU main takes in two sets of 16 bits and outputs a 16 bit answer. It also outputs a 1 bit, isZero which is used for branches. </w:t>
+        <w:t xml:space="preserve">ALUOut: </w:t>
+      </w:r>
+      <w:r>
+        <w:t>ALUOut is the register that stores the resulting calculations from the ALU. ALUOut stores these results between cycles and outputs the results at the beginning of the next cycle.</w:t>
+      </w:r>
+      <w:r>
+        <w:t xml:space="preserve"> It takes in the 16 bit results and outputs a 16 bit result.</w:t>
       </w:r>
     </w:p>
     <w:p>
@@ -4976,13 +5199,40 @@
         <w:rPr>
           <w:b/>
         </w:rPr>
-        <w:t xml:space="preserve">ALUOut: </w:t>
-      </w:r>
-      <w:r>
-        <w:t>ALUOut is the register that stores the resulting calculations from the ALU. ALUOut stores these results between cycles and outputs the results at the beginning of the next cycle.</w:t>
-      </w:r>
-      <w:r>
-        <w:t xml:space="preserve"> It takes in the 16 bit results and outputs a 16 bit result.</w:t>
+        <w:t xml:space="preserve">Data Memory: </w:t>
+      </w:r>
+      <w:r>
+        <w:t xml:space="preserve">Data memory is the main memory in the computer. Data memory takes </w:t>
+      </w:r>
+      <w:r>
+        <w:t>in the result from the ALU either</w:t>
+      </w:r>
+      <w:r>
+        <w:t xml:space="preserve"> retrieves the value sto</w:t>
+      </w:r>
+      <w:r>
+        <w:t xml:space="preserve">red at that location in memory or stores the </w:t>
+      </w:r>
+      <w:r>
+        <w:t>value in ALUinA</w:t>
+      </w:r>
+      <w:r>
+        <w:t xml:space="preserve"> </w:t>
+      </w:r>
+      <w:r>
+        <w:t xml:space="preserve">(the value of the main register) </w:t>
+      </w:r>
+      <w:r>
+        <w:t>at the location in memory in the specified register</w:t>
+      </w:r>
+      <w:r>
+        <w:t>, and outputs that valu</w:t>
+      </w:r>
+      <w:r>
+        <w:t>e. Data memory has a mem write control signal, which allows writing to memory on the correct instructions and turning off writing to memory on instructions that are not supposed to write to memory.</w:t>
+      </w:r>
+      <w:r>
+        <w:t xml:space="preserve"> Data memory takes in a 16 bit number and outputs the 16 bit result from the read. </w:t>
       </w:r>
     </w:p>
     <w:p>
@@ -4994,40 +5244,16 @@
         <w:rPr>
           <w:b/>
         </w:rPr>
-        <w:t xml:space="preserve">Data Memory: </w:t>
-      </w:r>
-      <w:r>
-        <w:t xml:space="preserve">Data memory is the main memory in the computer. Data memory takes </w:t>
-      </w:r>
-      <w:r>
-        <w:t>in the result from the ALU either</w:t>
-      </w:r>
-      <w:r>
-        <w:t xml:space="preserve"> retrieves the value sto</w:t>
-      </w:r>
-      <w:r>
-        <w:t xml:space="preserve">red at that location in memory or stores the </w:t>
-      </w:r>
-      <w:r>
-        <w:t>value in ALUinA</w:t>
-      </w:r>
-      <w:r>
-        <w:t xml:space="preserve"> </w:t>
-      </w:r>
-      <w:r>
-        <w:t xml:space="preserve">(the value of the main register) </w:t>
-      </w:r>
-      <w:r>
-        <w:t>at the location in memory in the specified register</w:t>
-      </w:r>
-      <w:r>
-        <w:t>, and outputs that valu</w:t>
-      </w:r>
-      <w:r>
-        <w:t>e. Data memory has a mem write control signal, which allows writing to memory on the correct instructions and turning off writing to memory on instructions that are not supposed to write to memory.</w:t>
-      </w:r>
-      <w:r>
-        <w:t xml:space="preserve"> Data memory takes in a 16 bit number and outputs the 16 bit result from the read. </w:t>
+        <w:t>MemOut:</w:t>
+      </w:r>
+      <w:r>
+        <w:t xml:space="preserve"> A register that holds the</w:t>
+      </w:r>
+      <w:r>
+        <w:t xml:space="preserve"> 16 bit</w:t>
+      </w:r>
+      <w:r>
+        <w:t xml:space="preserve"> output of reads from memory through cycles, and outputs the value stored in it.</w:t>
       </w:r>
     </w:p>
     <w:p>
@@ -5039,28 +5265,6 @@
         <w:rPr>
           <w:b/>
         </w:rPr>
-        <w:t>MemOut:</w:t>
-      </w:r>
-      <w:r>
-        <w:t xml:space="preserve"> A register that holds the</w:t>
-      </w:r>
-      <w:r>
-        <w:t xml:space="preserve"> 16 bit</w:t>
-      </w:r>
-      <w:r>
-        <w:t xml:space="preserve"> output of reads from memory through cycles, and outputs the value stored in it.</w:t>
-      </w:r>
-    </w:p>
-    <w:p>
-      <w:pPr>
-        <w:spacing w:after="0" w:line="480" w:lineRule="auto"/>
-        <w:contextualSpacing/>
-      </w:pPr>
-      <w:r>
-        <w:rPr>
-          <w:b/>
-        </w:rPr>
-        <w:lastRenderedPageBreak/>
         <w:t xml:space="preserve">Various Components: </w:t>
       </w:r>
       <w:r>
@@ -6198,8 +6402,6 @@
               </w:rPr>
               <w:t>(or not equal to)</w:t>
             </w:r>
-            <w:bookmarkStart w:id="0" w:name="_GoBack"/>
-            <w:bookmarkEnd w:id="0"/>
           </w:p>
           <w:p>
             <w:pPr>
@@ -6870,7 +7072,6 @@
         <w:contextualSpacing/>
       </w:pPr>
       <w:r>
-        <w:lastRenderedPageBreak/>
         <w:t>This documentation walks through brief examples of how each command in the RTL will work.</w:t>
       </w:r>
     </w:p>
@@ -6971,6 +7172,7 @@
         <w:contextualSpacing/>
       </w:pPr>
       <w:r>
+        <w:lastRenderedPageBreak/>
         <w:tab/>
       </w:r>
       <w:r>
@@ -7493,7 +7695,6 @@
         <w:rPr>
           <w:b/>
         </w:rPr>
-        <w:lastRenderedPageBreak/>
         <w:t>Mem/Reg</w:t>
       </w:r>
       <w:r>
@@ -7604,6 +7805,7 @@
         <w:rPr>
           <w:b/>
         </w:rPr>
+        <w:lastRenderedPageBreak/>
         <w:t>Execute:</w:t>
       </w:r>
       <w:r>
@@ -8090,7 +8292,6 @@
         <w:rPr>
           <w:b/>
         </w:rPr>
-        <w:lastRenderedPageBreak/>
         <w:t>Fetch</w:t>
       </w:r>
       <w:r>
@@ -8202,6 +8403,7 @@
         <w:rPr>
           <w:b/>
         </w:rPr>
+        <w:lastRenderedPageBreak/>
         <w:t>Initialize</w:t>
       </w:r>
       <w:r>
@@ -8658,7 +8860,6 @@
         <w:rPr>
           <w:rFonts w:ascii="Calibri" w:hAnsi="Calibri" w:cs="Calibri"/>
         </w:rPr>
-        <w:lastRenderedPageBreak/>
         <w:t>comparison comes back false, that even if branch is turned on, the branch value will NOT be added to</w:t>
       </w:r>
     </w:p>
@@ -8761,6 +8962,7 @@
         <w:rPr>
           <w:rFonts w:ascii="Calibri" w:hAnsi="Calibri" w:cs="Calibri"/>
         </w:rPr>
+        <w:lastRenderedPageBreak/>
         <w:t>this case we need to make sure that PC does not increment a second time when the branch fails.</w:t>
       </w:r>
     </w:p>
@@ -9296,6 +9498,7 @@
         <w:rPr>
           <w:rFonts w:ascii="Calibri" w:hAnsi="Calibri" w:cs="Calibri"/>
         </w:rPr>
+        <w:lastRenderedPageBreak/>
         <w:t>we already know, with subsequent known values, and let it run. If IR successfully receives and stores the</w:t>
       </w:r>
     </w:p>
@@ -9782,14 +9985,7 @@
         <w:rPr>
           <w:rFonts w:ascii="Calibri" w:hAnsi="Calibri" w:cs="Calibri"/>
         </w:rPr>
-        <w:t xml:space="preserve">we know that the ALU works correctly, we can simply set </w:t>
-      </w:r>
-      <w:r>
-        <w:rPr>
-          <w:rFonts w:ascii="Calibri" w:hAnsi="Calibri" w:cs="Calibri"/>
-        </w:rPr>
-        <w:lastRenderedPageBreak/>
-        <w:t>ALUOut to hol</w:t>
+        <w:t>we know that the ALU works correctly, we can simply set ALUOut to hol</w:t>
       </w:r>
       <w:r>
         <w:rPr>
@@ -9878,6 +10074,7 @@
         <w:rPr>
           <w:rFonts w:ascii="Calibri" w:hAnsi="Calibri" w:cs="Calibri"/>
         </w:rPr>
+        <w:lastRenderedPageBreak/>
         <w:t>memory, and then after the next cycle see if main is storing that value.</w:t>
       </w:r>
     </w:p>
@@ -10606,7 +10803,6 @@
         <w:rPr>
           <w:rFonts w:ascii="Calibri" w:hAnsi="Calibri" w:cs="Calibri"/>
         </w:rPr>
-        <w:lastRenderedPageBreak/>
         <w:t>unless the op code is zero, ALU uses the same arithmetic fuctions for different commands, the ALU</w:t>
       </w:r>
     </w:p>
@@ -10683,6 +10879,7 @@
         <w:rPr>
           <w:rFonts w:ascii="Calibri" w:hAnsi="Calibri" w:cs="Calibri"/>
         </w:rPr>
+        <w:lastRenderedPageBreak/>
         <w:t>two 16-bit arithmetic inputs (A and B), one 16-bit arithmetic output, and one single-bit “isZero” output</w:t>
       </w:r>
     </w:p>

</xml_diff>